<commit_message>
recent changes on about us section and updated resume
</commit_message>
<xml_diff>
--- a/gouri_desai_resume.docx
+++ b/gouri_desai_resume.docx
@@ -311,7 +311,23 @@
           <w:sz w:val="24"/>
           <w:szCs w:val="24"/>
         </w:rPr>
-        <w:t>: Node.js, SQL, MySQL, Firebase .</w:t>
+        <w:t xml:space="preserve">: Node.js, SQL, MySQL, Firebase </w:t>
+      </w:r>
+      <w:r>
+        <w:rPr>
+          <w:rFonts w:ascii="Times New Roman" w:hAnsi="Times New Roman" w:cs="Times New Roman"/>
+          <w:sz w:val="24"/>
+          <w:szCs w:val="24"/>
+        </w:rPr>
+        <w:t>, Supa-Base</w:t>
+      </w:r>
+      <w:r>
+        <w:rPr>
+          <w:rFonts w:ascii="Times New Roman" w:hAnsi="Times New Roman" w:cs="Times New Roman"/>
+          <w:sz w:val="24"/>
+          <w:szCs w:val="24"/>
+        </w:rPr>
+        <w:t>.</w:t>
       </w:r>
     </w:p>
     <w:p>
@@ -425,7 +441,7 @@
     </w:p>
     <w:p>
       <w:pPr>
-        <w:spacing w:after="0" w:line="240" w:lineRule="auto"/>
+        <w:spacing w:after="0" w:line="276" w:lineRule="auto"/>
         <w:jc w:val="both"/>
         <w:rPr>
           <w:rFonts w:ascii="Times New Roman" w:hAnsi="Times New Roman" w:cs="Times New Roman"/>
@@ -466,9 +482,9 @@
         <w:pStyle w:val="ListParagraph"/>
         <w:numPr>
           <w:ilvl w:val="0"/>
-          <w:numId w:val="41"/>
+          <w:numId w:val="51"/>
         </w:numPr>
-        <w:spacing w:after="0" w:line="240" w:lineRule="auto"/>
+        <w:spacing w:after="0" w:line="276" w:lineRule="auto"/>
         <w:jc w:val="both"/>
         <w:rPr>
           <w:rFonts w:ascii="Times New Roman" w:hAnsi="Times New Roman" w:cs="Times New Roman"/>
@@ -492,7 +508,7 @@
         <w:pStyle w:val="ListParagraph"/>
         <w:numPr>
           <w:ilvl w:val="0"/>
-          <w:numId w:val="41"/>
+          <w:numId w:val="51"/>
         </w:numPr>
         <w:spacing w:after="0" w:line="240" w:lineRule="auto"/>
         <w:jc w:val="both"/>
@@ -518,7 +534,7 @@
         <w:pStyle w:val="ListParagraph"/>
         <w:numPr>
           <w:ilvl w:val="0"/>
-          <w:numId w:val="41"/>
+          <w:numId w:val="51"/>
         </w:numPr>
         <w:spacing w:after="0" w:line="240" w:lineRule="auto"/>
         <w:jc w:val="both"/>
@@ -577,7 +593,7 @@
         <w:pStyle w:val="ListParagraph"/>
         <w:numPr>
           <w:ilvl w:val="0"/>
-          <w:numId w:val="41"/>
+          <w:numId w:val="48"/>
         </w:numPr>
         <w:spacing w:line="240" w:lineRule="auto"/>
         <w:jc w:val="both"/>
@@ -603,7 +619,7 @@
         <w:pStyle w:val="ListParagraph"/>
         <w:numPr>
           <w:ilvl w:val="0"/>
-          <w:numId w:val="41"/>
+          <w:numId w:val="50"/>
         </w:numPr>
         <w:spacing w:line="240" w:lineRule="auto"/>
         <w:jc w:val="both"/>
@@ -629,7 +645,7 @@
         <w:pStyle w:val="ListParagraph"/>
         <w:numPr>
           <w:ilvl w:val="0"/>
-          <w:numId w:val="41"/>
+          <w:numId w:val="50"/>
         </w:numPr>
         <w:spacing w:line="240" w:lineRule="auto"/>
         <w:jc w:val="both"/>
@@ -716,7 +732,7 @@
     </w:p>
     <w:p>
       <w:pPr>
-        <w:spacing w:after="0" w:line="240" w:lineRule="auto"/>
+        <w:spacing w:after="0" w:line="276" w:lineRule="auto"/>
         <w:jc w:val="both"/>
         <w:rPr>
           <w:rFonts w:ascii="Times New Roman" w:hAnsi="Times New Roman" w:cs="Times New Roman"/>
@@ -754,7 +770,17 @@
           <w:sz w:val="24"/>
           <w:szCs w:val="24"/>
         </w:rPr>
-        <w:t xml:space="preserve">, </w:t>
+        <w:t>|</w:t>
+      </w:r>
+      <w:r>
+        <w:rPr>
+          <w:rFonts w:ascii="Times New Roman" w:hAnsi="Times New Roman" w:cs="Times New Roman"/>
+          <w:b/>
+          <w:bCs/>
+          <w:sz w:val="24"/>
+          <w:szCs w:val="24"/>
+        </w:rPr>
+        <w:t xml:space="preserve"> </w:t>
       </w:r>
       <w:r>
         <w:rPr>
@@ -796,7 +822,7 @@
           <w:ilvl w:val="0"/>
           <w:numId w:val="8"/>
         </w:numPr>
-        <w:spacing w:after="0"/>
+        <w:spacing w:after="0" w:line="276" w:lineRule="auto"/>
         <w:rPr>
           <w:rFonts w:ascii="Times New Roman" w:hAnsi="Times New Roman" w:cs="Times New Roman"/>
           <w:sz w:val="24"/>
@@ -882,7 +908,7 @@
     </w:p>
     <w:p>
       <w:pPr>
-        <w:spacing w:line="240" w:lineRule="auto"/>
+        <w:spacing w:line="276" w:lineRule="auto"/>
         <w:jc w:val="both"/>
         <w:rPr>
           <w:rFonts w:ascii="Times New Roman" w:hAnsi="Times New Roman" w:cs="Times New Roman"/>
@@ -952,25 +978,25 @@
           <w:sz w:val="24"/>
           <w:szCs w:val="24"/>
         </w:rPr>
-        <w:t xml:space="preserve">Developed an interactive mobile app allowing users to browse nutritionist-curated recipes, </w:t>
-      </w:r>
-      <w:proofErr w:type="spellStart"/>
-      <w:r>
-        <w:rPr>
-          <w:rFonts w:ascii="Times New Roman" w:hAnsi="Times New Roman" w:cs="Times New Roman"/>
-          <w:sz w:val="24"/>
-          <w:szCs w:val="24"/>
-        </w:rPr>
-        <w:t>analyze</w:t>
-      </w:r>
-      <w:proofErr w:type="spellEnd"/>
-      <w:r>
-        <w:rPr>
-          <w:rFonts w:ascii="Times New Roman" w:hAnsi="Times New Roman" w:cs="Times New Roman"/>
-          <w:sz w:val="24"/>
-          <w:szCs w:val="24"/>
-        </w:rPr>
-        <w:t xml:space="preserve"> macro intake (calories, protein), and organize meals via a personalized diet planner module with structured, calendar-based views.</w:t>
+        <w:t xml:space="preserve">Developed a mobile app for recipe browsing, macro tracking, and personalized meal planning with a calendar-based diet module, ensuring mobile-native performance using </w:t>
+      </w:r>
+      <w:r>
+        <w:rPr>
+          <w:rFonts w:ascii="Times New Roman" w:hAnsi="Times New Roman" w:cs="Times New Roman"/>
+          <w:b/>
+          <w:bCs/>
+          <w:sz w:val="24"/>
+          <w:szCs w:val="24"/>
+        </w:rPr>
+        <w:t>Angular</w:t>
+      </w:r>
+      <w:r>
+        <w:rPr>
+          <w:rFonts w:ascii="Times New Roman" w:hAnsi="Times New Roman" w:cs="Times New Roman"/>
+          <w:sz w:val="24"/>
+          <w:szCs w:val="24"/>
+        </w:rPr>
+        <w:t xml:space="preserve"> and Capacitor.</w:t>
       </w:r>
     </w:p>
     <w:p>
@@ -992,39 +1018,7 @@
           <w:sz w:val="24"/>
           <w:szCs w:val="24"/>
         </w:rPr>
-        <w:t>N</w:t>
-      </w:r>
-      <w:r>
-        <w:rPr>
-          <w:rFonts w:ascii="Times New Roman" w:hAnsi="Times New Roman" w:cs="Times New Roman"/>
-          <w:sz w:val="24"/>
-          <w:szCs w:val="24"/>
-        </w:rPr>
-        <w:t>utritionists</w:t>
-      </w:r>
-      <w:r>
-        <w:rPr>
-          <w:rFonts w:ascii="Times New Roman" w:hAnsi="Times New Roman" w:cs="Times New Roman"/>
-          <w:sz w:val="24"/>
-          <w:szCs w:val="24"/>
-        </w:rPr>
-        <w:t xml:space="preserve"> to manage content by uploading recipes with step-wise instructions and nutritional metadata</w:t>
-      </w:r>
-      <w:r>
-        <w:rPr>
-          <w:rFonts w:ascii="Times New Roman" w:hAnsi="Times New Roman" w:cs="Times New Roman"/>
-          <w:sz w:val="24"/>
-          <w:szCs w:val="24"/>
-        </w:rPr>
-        <w:t xml:space="preserve"> </w:t>
-      </w:r>
-      <w:r>
-        <w:rPr>
-          <w:rFonts w:ascii="Times New Roman" w:hAnsi="Times New Roman" w:cs="Times New Roman"/>
-          <w:sz w:val="24"/>
-          <w:szCs w:val="24"/>
-        </w:rPr>
-        <w:t xml:space="preserve">ensured mobile-native performance using </w:t>
+        <w:t xml:space="preserve">Enabled nutritionists to upload step-wise recipes with nutritional metadata and implemented a real-time chatbot for smart suggestions, using </w:t>
       </w:r>
       <w:r>
         <w:rPr>
@@ -1034,15 +1028,15 @@
           <w:sz w:val="24"/>
           <w:szCs w:val="24"/>
         </w:rPr>
-        <w:t>Capacitor</w:t>
-      </w:r>
-      <w:r>
-        <w:rPr>
-          <w:rFonts w:ascii="Times New Roman" w:hAnsi="Times New Roman" w:cs="Times New Roman"/>
-          <w:sz w:val="24"/>
-          <w:szCs w:val="24"/>
-        </w:rPr>
-        <w:t xml:space="preserve">, secured </w:t>
+        <w:t>Firebase auth</w:t>
+      </w:r>
+      <w:r>
+        <w:rPr>
+          <w:rFonts w:ascii="Times New Roman" w:hAnsi="Times New Roman" w:cs="Times New Roman"/>
+          <w:sz w:val="24"/>
+          <w:szCs w:val="24"/>
+        </w:rPr>
+        <w:t xml:space="preserve">, </w:t>
       </w:r>
       <w:r>
         <w:rPr>
@@ -1052,46 +1046,57 @@
           <w:sz w:val="24"/>
           <w:szCs w:val="24"/>
         </w:rPr>
-        <w:t>Firebase auth</w:t>
-      </w:r>
-      <w:r>
-        <w:rPr>
-          <w:rFonts w:ascii="Times New Roman" w:hAnsi="Times New Roman" w:cs="Times New Roman"/>
-          <w:sz w:val="24"/>
-          <w:szCs w:val="24"/>
-        </w:rPr>
-        <w:t>, and real-time updates.</w:t>
+        <w:t xml:space="preserve">Angular </w:t>
+      </w:r>
+      <w:r>
+        <w:rPr>
+          <w:rFonts w:ascii="Times New Roman" w:hAnsi="Times New Roman" w:cs="Times New Roman"/>
+          <w:b/>
+          <w:bCs/>
+          <w:sz w:val="24"/>
+          <w:szCs w:val="24"/>
+        </w:rPr>
+        <w:t>reactive forms</w:t>
+      </w:r>
+      <w:r>
+        <w:rPr>
+          <w:rFonts w:ascii="Times New Roman" w:hAnsi="Times New Roman" w:cs="Times New Roman"/>
+          <w:sz w:val="24"/>
+          <w:szCs w:val="24"/>
+        </w:rPr>
+        <w:t xml:space="preserve">, and </w:t>
+      </w:r>
+      <w:r>
+        <w:rPr>
+          <w:rFonts w:ascii="Times New Roman" w:hAnsi="Times New Roman" w:cs="Times New Roman"/>
+          <w:b/>
+          <w:bCs/>
+          <w:sz w:val="24"/>
+          <w:szCs w:val="24"/>
+        </w:rPr>
+        <w:t>Firebase listeners</w:t>
+      </w:r>
+      <w:r>
+        <w:rPr>
+          <w:rFonts w:ascii="Times New Roman" w:hAnsi="Times New Roman" w:cs="Times New Roman"/>
+          <w:b/>
+          <w:bCs/>
+          <w:sz w:val="24"/>
+          <w:szCs w:val="24"/>
+        </w:rPr>
+        <w:t>.</w:t>
       </w:r>
     </w:p>
     <w:p>
       <w:pPr>
-        <w:pStyle w:val="ListParagraph"/>
-        <w:numPr>
-          <w:ilvl w:val="0"/>
-          <w:numId w:val="8"/>
-        </w:numPr>
-        <w:rPr>
-          <w:rFonts w:ascii="Times New Roman" w:hAnsi="Times New Roman" w:cs="Times New Roman"/>
-          <w:sz w:val="24"/>
-          <w:szCs w:val="24"/>
-        </w:rPr>
-      </w:pPr>
-      <w:r>
-        <w:rPr>
-          <w:rFonts w:ascii="Times New Roman" w:hAnsi="Times New Roman" w:cs="Times New Roman"/>
-          <w:sz w:val="24"/>
-          <w:szCs w:val="24"/>
-        </w:rPr>
-        <w:t>Implemented a conversational chatbot interface</w:t>
-      </w:r>
-      <w:r>
-        <w:rPr>
-          <w:rFonts w:ascii="Times New Roman" w:hAnsi="Times New Roman" w:cs="Times New Roman"/>
-          <w:sz w:val="24"/>
-          <w:szCs w:val="24"/>
-        </w:rPr>
-        <w:t xml:space="preserve"> for real-time user engagement, offering smart recipe suggestions and nutrition insights, while ensuring seamless two-way data flow through </w:t>
-      </w:r>
+        <w:spacing w:line="240" w:lineRule="auto"/>
+        <w:jc w:val="both"/>
+        <w:rPr>
+          <w:rFonts w:ascii="Times New Roman" w:hAnsi="Times New Roman" w:cs="Times New Roman"/>
+          <w:sz w:val="24"/>
+          <w:szCs w:val="24"/>
+        </w:rPr>
+      </w:pPr>
       <w:r>
         <w:rPr>
           <w:rFonts w:ascii="Times New Roman" w:hAnsi="Times New Roman" w:cs="Times New Roman"/>
@@ -1100,27 +1105,8 @@
           <w:sz w:val="24"/>
           <w:szCs w:val="24"/>
         </w:rPr>
-        <w:t>Angular reactive forms and Firebase listeners</w:t>
-      </w:r>
-      <w:r>
-        <w:rPr>
-          <w:rFonts w:ascii="Times New Roman" w:hAnsi="Times New Roman" w:cs="Times New Roman"/>
-          <w:sz w:val="24"/>
-          <w:szCs w:val="24"/>
-        </w:rPr>
-        <w:t>.</w:t>
-      </w:r>
-    </w:p>
-    <w:p>
-      <w:pPr>
-        <w:spacing w:line="240" w:lineRule="auto"/>
-        <w:jc w:val="both"/>
-        <w:rPr>
-          <w:rFonts w:ascii="Times New Roman" w:hAnsi="Times New Roman" w:cs="Times New Roman"/>
-          <w:sz w:val="24"/>
-          <w:szCs w:val="24"/>
-        </w:rPr>
-      </w:pPr>
+        <w:t xml:space="preserve">3hscare, </w:t>
+      </w:r>
       <w:r>
         <w:rPr>
           <w:rFonts w:ascii="Times New Roman" w:hAnsi="Times New Roman" w:cs="Times New Roman"/>
@@ -1129,7 +1115,7 @@
           <w:sz w:val="24"/>
           <w:szCs w:val="24"/>
         </w:rPr>
-        <w:t xml:space="preserve">3hscare, </w:t>
+        <w:t xml:space="preserve">Mobile App </w:t>
       </w:r>
       <w:r>
         <w:rPr>
@@ -1139,21 +1125,9 @@
           <w:sz w:val="24"/>
           <w:szCs w:val="24"/>
         </w:rPr>
-        <w:t>Mobile App ,</w:t>
+        <w:t xml:space="preserve">| </w:t>
       </w:r>
       <w:hyperlink r:id="rId9" w:history="1">
-        <w:r>
-          <w:rPr>
-            <w:rStyle w:val="Hyperlink"/>
-            <w:rFonts w:ascii="Times New Roman" w:hAnsi="Times New Roman" w:cs="Times New Roman"/>
-            <w:b/>
-            <w:bCs/>
-            <w:color w:val="auto"/>
-            <w:sz w:val="24"/>
-            <w:szCs w:val="24"/>
-          </w:rPr>
-          <w:t xml:space="preserve"> </w:t>
-        </w:r>
         <w:r>
           <w:rPr>
             <w:rStyle w:val="Hyperlink"/>
@@ -1188,7 +1162,19 @@
           <w:szCs w:val="24"/>
           <w:lang w:eastAsia="en-IN"/>
         </w:rPr>
-        <w:t xml:space="preserve">Designed and developed a hybrid hospital booking platform with modular role-based </w:t>
+        <w:t xml:space="preserve">Developed a hybrid hospital booking app with dynamic, role-based dashboards using Angular routing and </w:t>
+      </w:r>
+      <w:r>
+        <w:rPr>
+          <w:rFonts w:ascii="Times New Roman" w:eastAsia="Times New Roman" w:hAnsi="Times New Roman" w:cs="Times New Roman"/>
+          <w:b/>
+          <w:bCs/>
+          <w:color w:val="1E1E1E"/>
+          <w:sz w:val="24"/>
+          <w:szCs w:val="24"/>
+          <w:lang w:eastAsia="en-IN"/>
+        </w:rPr>
+        <w:t>Ionic</w:t>
       </w:r>
       <w:r>
         <w:rPr>
@@ -1198,7 +1184,7 @@
           <w:szCs w:val="24"/>
           <w:lang w:eastAsia="en-IN"/>
         </w:rPr>
-        <w:t xml:space="preserve">and </w:t>
+        <w:t xml:space="preserve"> components, </w:t>
       </w:r>
       <w:r>
         <w:rPr>
@@ -1208,9 +1194,8 @@
           <w:szCs w:val="24"/>
           <w:lang w:eastAsia="en-IN"/>
         </w:rPr>
-        <w:t xml:space="preserve">dynamic dashboards using Angular routing strategies and </w:t>
-      </w:r>
-      <w:proofErr w:type="spellStart"/>
+        <w:t>implemented</w:t>
+      </w:r>
       <w:r>
         <w:rPr>
           <w:rFonts w:ascii="Times New Roman" w:eastAsia="Times New Roman" w:hAnsi="Times New Roman" w:cs="Times New Roman"/>
@@ -1219,9 +1204,20 @@
           <w:szCs w:val="24"/>
           <w:lang w:eastAsia="en-IN"/>
         </w:rPr>
-        <w:t>Ionic’s</w:t>
-      </w:r>
-      <w:proofErr w:type="spellEnd"/>
+        <w:t xml:space="preserve"> real-time booking workflows, patient-doctor visibility, and Firebase-powered updates with secure DB rules, while optimizing components using </w:t>
+      </w:r>
+      <w:r>
+        <w:rPr>
+          <w:rFonts w:ascii="Times New Roman" w:eastAsia="Times New Roman" w:hAnsi="Times New Roman" w:cs="Times New Roman"/>
+          <w:b/>
+          <w:bCs/>
+          <w:color w:val="1E1E1E"/>
+          <w:sz w:val="24"/>
+          <w:szCs w:val="24"/>
+          <w:lang w:eastAsia="en-IN"/>
+        </w:rPr>
+        <w:t>Angular lifecycle hooks</w:t>
+      </w:r>
       <w:r>
         <w:rPr>
           <w:rFonts w:ascii="Times New Roman" w:eastAsia="Times New Roman" w:hAnsi="Times New Roman" w:cs="Times New Roman"/>
@@ -1230,7 +1226,7 @@
           <w:szCs w:val="24"/>
           <w:lang w:eastAsia="en-IN"/>
         </w:rPr>
-        <w:t xml:space="preserve"> reusable components for a seamless mobile experience.</w:t>
+        <w:t xml:space="preserve"> and state management.</w:t>
       </w:r>
     </w:p>
     <w:p>
@@ -1250,63 +1246,37 @@
       <w:r>
         <w:rPr>
           <w:rFonts w:ascii="Times New Roman" w:eastAsia="Times New Roman" w:hAnsi="Times New Roman" w:cs="Times New Roman"/>
-          <w:color w:val="1E1E1E"/>
           <w:sz w:val="24"/>
           <w:szCs w:val="24"/>
           <w:lang w:eastAsia="en-IN"/>
         </w:rPr>
-        <w:t>Implemented</w:t>
-      </w:r>
-      <w:r>
-        <w:rPr>
-          <w:rFonts w:ascii="Times New Roman" w:eastAsia="Times New Roman" w:hAnsi="Times New Roman" w:cs="Times New Roman"/>
-          <w:color w:val="1E1E1E"/>
-          <w:sz w:val="24"/>
-          <w:szCs w:val="24"/>
-          <w:lang w:eastAsia="en-IN"/>
-        </w:rPr>
-        <w:t xml:space="preserve"> hospital</w:t>
-      </w:r>
-      <w:r>
-        <w:rPr>
-          <w:rFonts w:ascii="Times New Roman" w:eastAsia="Times New Roman" w:hAnsi="Times New Roman" w:cs="Times New Roman"/>
-          <w:color w:val="1E1E1E"/>
-          <w:sz w:val="24"/>
-          <w:szCs w:val="24"/>
-          <w:lang w:eastAsia="en-IN"/>
-        </w:rPr>
-        <w:t xml:space="preserve"> booking workflows, patient-doctor appointment visibility, and real-time updates via Firebase </w:t>
+        <w:t xml:space="preserve">Integrated </w:t>
       </w:r>
       <w:r>
         <w:rPr>
           <w:rFonts w:ascii="Times New Roman" w:eastAsia="Times New Roman" w:hAnsi="Times New Roman" w:cs="Times New Roman"/>
           <w:b/>
           <w:bCs/>
-          <w:color w:val="1E1E1E"/>
           <w:sz w:val="24"/>
           <w:szCs w:val="24"/>
           <w:lang w:eastAsia="en-IN"/>
         </w:rPr>
-        <w:t>Realtime Database</w:t>
+        <w:t>API</w:t>
       </w:r>
       <w:r>
         <w:rPr>
           <w:rFonts w:ascii="Times New Roman" w:eastAsia="Times New Roman" w:hAnsi="Times New Roman" w:cs="Times New Roman"/>
-          <w:color w:val="1E1E1E"/>
           <w:sz w:val="24"/>
           <w:szCs w:val="24"/>
           <w:lang w:eastAsia="en-IN"/>
         </w:rPr>
-        <w:t xml:space="preserve"> and DB rules.</w:t>
+        <w:t>s for features like geolocation-based hospital search, booking workflows, and user-role interactions.</w:t>
       </w:r>
     </w:p>
     <w:p>
       <w:pPr>
-        <w:numPr>
-          <w:ilvl w:val="0"/>
-          <w:numId w:val="10"/>
-        </w:numPr>
         <w:spacing w:line="240" w:lineRule="auto"/>
+        <w:jc w:val="both"/>
         <w:rPr>
           <w:rFonts w:ascii="Times New Roman" w:eastAsia="Times New Roman" w:hAnsi="Times New Roman" w:cs="Times New Roman"/>
           <w:sz w:val="24"/>
@@ -1314,54 +1284,6 @@
           <w:lang w:eastAsia="en-IN"/>
         </w:rPr>
       </w:pPr>
-      <w:r>
-        <w:rPr>
-          <w:rFonts w:ascii="Times New Roman" w:eastAsia="Times New Roman" w:hAnsi="Times New Roman" w:cs="Times New Roman"/>
-          <w:color w:val="1E1E1E"/>
-          <w:sz w:val="24"/>
-          <w:szCs w:val="24"/>
-          <w:lang w:eastAsia="en-IN"/>
-        </w:rPr>
-        <w:t xml:space="preserve">Debugged runtime issues and optimized component </w:t>
-      </w:r>
-      <w:r>
-        <w:rPr>
-          <w:rFonts w:ascii="Times New Roman" w:eastAsia="Times New Roman" w:hAnsi="Times New Roman" w:cs="Times New Roman"/>
-          <w:color w:val="1E1E1E"/>
-          <w:sz w:val="24"/>
-          <w:szCs w:val="24"/>
-          <w:lang w:eastAsia="en-IN"/>
-        </w:rPr>
-        <w:t>behaviour</w:t>
-      </w:r>
-      <w:r>
-        <w:rPr>
-          <w:rFonts w:ascii="Times New Roman" w:eastAsia="Times New Roman" w:hAnsi="Times New Roman" w:cs="Times New Roman"/>
-          <w:color w:val="1E1E1E"/>
-          <w:sz w:val="24"/>
-          <w:szCs w:val="24"/>
-          <w:lang w:eastAsia="en-IN"/>
-        </w:rPr>
-        <w:t xml:space="preserve"> using Angular lifecycle hooks and real-time state management.</w:t>
-      </w:r>
-      <w:r>
-        <w:rPr>
-          <w:rFonts w:ascii="Times New Roman" w:eastAsia="Times New Roman" w:hAnsi="Times New Roman" w:cs="Times New Roman"/>
-          <w:sz w:val="24"/>
-          <w:szCs w:val="24"/>
-          <w:lang w:eastAsia="en-IN"/>
-        </w:rPr>
-        <w:t xml:space="preserve"> </w:t>
-      </w:r>
-      <w:r>
-        <w:rPr>
-          <w:rFonts w:ascii="Times New Roman" w:eastAsia="Times New Roman" w:hAnsi="Times New Roman" w:cs="Times New Roman"/>
-          <w:sz w:val="24"/>
-          <w:szCs w:val="24"/>
-          <w:lang w:eastAsia="en-IN"/>
-        </w:rPr>
-        <w:t xml:space="preserve">Integrated </w:t>
-      </w:r>
       <w:r>
         <w:rPr>
           <w:rFonts w:ascii="Times New Roman" w:eastAsia="Times New Roman" w:hAnsi="Times New Roman" w:cs="Times New Roman"/>
@@ -1371,16 +1293,193 @@
           <w:szCs w:val="24"/>
           <w:lang w:eastAsia="en-IN"/>
         </w:rPr>
-        <w:t>API</w:t>
+        <w:t>Online Debate Platform</w:t>
       </w:r>
       <w:r>
         <w:rPr>
           <w:rFonts w:ascii="Times New Roman" w:eastAsia="Times New Roman" w:hAnsi="Times New Roman" w:cs="Times New Roman"/>
+          <w:b/>
+          <w:bCs/>
           <w:sz w:val="24"/>
           <w:szCs w:val="24"/>
           <w:lang w:eastAsia="en-IN"/>
         </w:rPr>
-        <w:t>s for features like geolocation-based hospital search, booking workflows, and user-role interactions.</w:t>
+        <w:t xml:space="preserve"> , Web Platform </w:t>
+      </w:r>
+      <w:r>
+        <w:rPr>
+          <w:rFonts w:ascii="Times New Roman" w:eastAsia="Times New Roman" w:hAnsi="Times New Roman" w:cs="Times New Roman"/>
+          <w:b/>
+          <w:bCs/>
+          <w:sz w:val="24"/>
+          <w:szCs w:val="24"/>
+          <w:lang w:eastAsia="en-IN"/>
+        </w:rPr>
+        <w:t xml:space="preserve"> |</w:t>
+      </w:r>
+      <w:r>
+        <w:rPr>
+          <w:rFonts w:ascii="Times New Roman" w:eastAsia="Times New Roman" w:hAnsi="Times New Roman" w:cs="Times New Roman"/>
+          <w:b/>
+          <w:bCs/>
+          <w:sz w:val="24"/>
+          <w:szCs w:val="24"/>
+          <w:lang w:eastAsia="en-IN"/>
+        </w:rPr>
+        <w:t xml:space="preserve"> </w:t>
+      </w:r>
+      <w:hyperlink r:id="rId10" w:history="1">
+        <w:r>
+          <w:rPr>
+            <w:rStyle w:val="Hyperlink"/>
+            <w:rFonts w:ascii="Times New Roman" w:eastAsia="Times New Roman" w:hAnsi="Times New Roman" w:cs="Times New Roman"/>
+            <w:sz w:val="24"/>
+            <w:szCs w:val="24"/>
+            <w:lang w:eastAsia="en-IN"/>
+          </w:rPr>
+          <w:t>Li</w:t>
+        </w:r>
+        <w:r>
+          <w:rPr>
+            <w:rStyle w:val="Hyperlink"/>
+            <w:rFonts w:ascii="Times New Roman" w:eastAsia="Times New Roman" w:hAnsi="Times New Roman" w:cs="Times New Roman"/>
+            <w:sz w:val="24"/>
+            <w:szCs w:val="24"/>
+            <w:lang w:eastAsia="en-IN"/>
+          </w:rPr>
+          <w:t>n</w:t>
+        </w:r>
+        <w:r>
+          <w:rPr>
+            <w:rStyle w:val="Hyperlink"/>
+            <w:rFonts w:ascii="Times New Roman" w:eastAsia="Times New Roman" w:hAnsi="Times New Roman" w:cs="Times New Roman"/>
+            <w:sz w:val="24"/>
+            <w:szCs w:val="24"/>
+            <w:lang w:eastAsia="en-IN"/>
+          </w:rPr>
+          <w:t>k</w:t>
+        </w:r>
+      </w:hyperlink>
+    </w:p>
+    <w:p>
+      <w:pPr>
+        <w:pStyle w:val="ListParagraph"/>
+        <w:numPr>
+          <w:ilvl w:val="0"/>
+          <w:numId w:val="45"/>
+        </w:numPr>
+        <w:spacing w:line="276" w:lineRule="auto"/>
+        <w:jc w:val="both"/>
+        <w:rPr>
+          <w:rFonts w:ascii="Times New Roman" w:eastAsia="Times New Roman" w:hAnsi="Times New Roman" w:cs="Times New Roman"/>
+          <w:sz w:val="24"/>
+          <w:szCs w:val="24"/>
+          <w:lang w:eastAsia="en-IN"/>
+        </w:rPr>
+      </w:pPr>
+      <w:r>
+        <w:rPr>
+          <w:rFonts w:ascii="Times New Roman" w:eastAsia="Times New Roman" w:hAnsi="Times New Roman" w:cs="Times New Roman"/>
+          <w:sz w:val="24"/>
+          <w:szCs w:val="24"/>
+          <w:lang w:eastAsia="en-IN"/>
+        </w:rPr>
+        <w:t xml:space="preserve">Built a debate platform addressing key community needs by integrating global event scheduling, calendar views, and real-time notifications using Angular and </w:t>
+      </w:r>
+      <w:r>
+        <w:rPr>
+          <w:rFonts w:ascii="Times New Roman" w:eastAsia="Times New Roman" w:hAnsi="Times New Roman" w:cs="Times New Roman"/>
+          <w:sz w:val="24"/>
+          <w:szCs w:val="24"/>
+          <w:lang w:eastAsia="en-IN"/>
+        </w:rPr>
+        <w:t>Supa base</w:t>
+      </w:r>
+      <w:r>
+        <w:rPr>
+          <w:rFonts w:ascii="Times New Roman" w:eastAsia="Times New Roman" w:hAnsi="Times New Roman" w:cs="Times New Roman"/>
+          <w:sz w:val="24"/>
+          <w:szCs w:val="24"/>
+          <w:lang w:eastAsia="en-IN"/>
+        </w:rPr>
+        <w:t>.</w:t>
+      </w:r>
+    </w:p>
+    <w:p>
+      <w:pPr>
+        <w:pStyle w:val="ListParagraph"/>
+        <w:numPr>
+          <w:ilvl w:val="0"/>
+          <w:numId w:val="45"/>
+        </w:numPr>
+        <w:spacing w:line="276" w:lineRule="auto"/>
+        <w:jc w:val="both"/>
+        <w:rPr>
+          <w:rFonts w:ascii="Times New Roman" w:eastAsia="Times New Roman" w:hAnsi="Times New Roman" w:cs="Times New Roman"/>
+          <w:sz w:val="24"/>
+          <w:szCs w:val="24"/>
+          <w:lang w:eastAsia="en-IN"/>
+        </w:rPr>
+      </w:pPr>
+      <w:r>
+        <w:rPr>
+          <w:rFonts w:ascii="Times New Roman" w:eastAsia="Times New Roman" w:hAnsi="Times New Roman" w:cs="Times New Roman"/>
+          <w:sz w:val="24"/>
+          <w:szCs w:val="24"/>
+          <w:lang w:eastAsia="en-IN"/>
+        </w:rPr>
+        <w:t xml:space="preserve">Implemented </w:t>
+      </w:r>
+      <w:r>
+        <w:rPr>
+          <w:rFonts w:ascii="Times New Roman" w:eastAsia="Times New Roman" w:hAnsi="Times New Roman" w:cs="Times New Roman"/>
+          <w:b/>
+          <w:bCs/>
+          <w:sz w:val="24"/>
+          <w:szCs w:val="24"/>
+          <w:lang w:eastAsia="en-IN"/>
+        </w:rPr>
+        <w:t>AI</w:t>
+      </w:r>
+      <w:r>
+        <w:rPr>
+          <w:rFonts w:ascii="Times New Roman" w:eastAsia="Times New Roman" w:hAnsi="Times New Roman" w:cs="Times New Roman"/>
+          <w:sz w:val="24"/>
+          <w:szCs w:val="24"/>
+          <w:lang w:eastAsia="en-IN"/>
+        </w:rPr>
+        <w:t xml:space="preserve">-driven content generation to auto-create balanced (for/against) arguments for debate topics using custom </w:t>
+      </w:r>
+      <w:r>
+        <w:rPr>
+          <w:rFonts w:ascii="Times New Roman" w:eastAsia="Times New Roman" w:hAnsi="Times New Roman" w:cs="Times New Roman"/>
+          <w:b/>
+          <w:bCs/>
+          <w:sz w:val="24"/>
+          <w:szCs w:val="24"/>
+          <w:lang w:eastAsia="en-IN"/>
+        </w:rPr>
+        <w:t>Ai-</w:t>
+      </w:r>
+      <w:r>
+        <w:rPr>
+          <w:rFonts w:ascii="Times New Roman" w:eastAsia="Times New Roman" w:hAnsi="Times New Roman" w:cs="Times New Roman"/>
+          <w:b/>
+          <w:bCs/>
+          <w:sz w:val="24"/>
+          <w:szCs w:val="24"/>
+          <w:lang w:eastAsia="en-IN"/>
+        </w:rPr>
+        <w:t>prompt</w:t>
+      </w:r>
+      <w:r>
+        <w:rPr>
+          <w:rFonts w:ascii="Times New Roman" w:eastAsia="Times New Roman" w:hAnsi="Times New Roman" w:cs="Times New Roman"/>
+          <w:sz w:val="24"/>
+          <w:szCs w:val="24"/>
+          <w:lang w:eastAsia="en-IN"/>
+        </w:rPr>
+        <w:t xml:space="preserve"> logic, enhancing topic engagement.</w:t>
       </w:r>
     </w:p>
     <w:p>
@@ -1548,17 +1647,19 @@
         <w:jc w:val="both"/>
         <w:rPr>
           <w:rFonts w:ascii="Times New Roman" w:hAnsi="Times New Roman" w:cs="Times New Roman"/>
-          <w:sz w:val="24"/>
-          <w:szCs w:val="24"/>
-        </w:rPr>
-      </w:pPr>
-      <w:r>
-        <w:rPr>
-          <w:rFonts w:ascii="Times New Roman" w:hAnsi="Times New Roman" w:cs="Times New Roman"/>
-          <w:sz w:val="24"/>
-          <w:szCs w:val="24"/>
-        </w:rPr>
-        <w:t xml:space="preserve">  </w:t>
+          <w:b/>
+          <w:bCs/>
+          <w:sz w:val="24"/>
+          <w:szCs w:val="24"/>
+        </w:rPr>
+      </w:pPr>
+      <w:r>
+        <w:rPr>
+          <w:rFonts w:ascii="Times New Roman" w:hAnsi="Times New Roman" w:cs="Times New Roman"/>
+          <w:sz w:val="24"/>
+          <w:szCs w:val="24"/>
+        </w:rPr>
+        <w:t xml:space="preserve"> </w:t>
       </w:r>
       <w:r>
         <w:rPr>
@@ -1567,6 +1668,14 @@
           <w:szCs w:val="24"/>
         </w:rPr>
         <w:t>-</w:t>
+      </w:r>
+      <w:r>
+        <w:rPr>
+          <w:rFonts w:ascii="Times New Roman" w:hAnsi="Times New Roman" w:cs="Times New Roman"/>
+          <w:sz w:val="24"/>
+          <w:szCs w:val="24"/>
+        </w:rPr>
+        <w:t xml:space="preserve"> </w:t>
       </w:r>
       <w:r>
         <w:rPr>
@@ -1764,12 +1873,12 @@
       </w:r>
     </w:p>
     <w:sectPr>
-      <w:headerReference w:type="even" r:id="rId10"/>
-      <w:headerReference w:type="default" r:id="rId11"/>
-      <w:footerReference w:type="even" r:id="rId12"/>
-      <w:footerReference w:type="default" r:id="rId13"/>
-      <w:headerReference w:type="first" r:id="rId14"/>
-      <w:footerReference w:type="first" r:id="rId15"/>
+      <w:headerReference w:type="even" r:id="rId11"/>
+      <w:headerReference w:type="default" r:id="rId12"/>
+      <w:footerReference w:type="even" r:id="rId13"/>
+      <w:footerReference w:type="default" r:id="rId14"/>
+      <w:headerReference w:type="first" r:id="rId15"/>
+      <w:footerReference w:type="first" r:id="rId16"/>
       <w:pgSz w:w="14570" w:h="20636" w:code="12"/>
       <w:pgMar w:top="1440" w:right="1080" w:bottom="1440" w:left="1080" w:header="680" w:footer="567" w:gutter="0"/>
       <w:cols w:space="708"/>
@@ -2175,6 +2284,155 @@
     </w:lvl>
   </w:abstractNum>
   <w:abstractNum w:abstractNumId="1" w15:restartNumberingAfterBreak="0">
+    <w:nsid w:val="01E3003C"/>
+    <w:multiLevelType w:val="multilevel"/>
+    <w:tmpl w:val="446C7620"/>
+    <w:lvl w:ilvl="0">
+      <w:start w:val="1"/>
+      <w:numFmt w:val="bullet"/>
+      <w:lvlText w:val=""/>
+      <w:lvlJc w:val="left"/>
+      <w:pPr>
+        <w:tabs>
+          <w:tab w:val="num" w:pos="720"/>
+        </w:tabs>
+        <w:ind w:left="720" w:hanging="360"/>
+      </w:pPr>
+      <w:rPr>
+        <w:rFonts w:ascii="Symbol" w:hAnsi="Symbol" w:hint="default"/>
+        <w:sz w:val="20"/>
+      </w:rPr>
+    </w:lvl>
+    <w:lvl w:ilvl="1" w:tentative="1">
+      <w:start w:val="1"/>
+      <w:numFmt w:val="bullet"/>
+      <w:lvlText w:val="o"/>
+      <w:lvlJc w:val="left"/>
+      <w:pPr>
+        <w:tabs>
+          <w:tab w:val="num" w:pos="1440"/>
+        </w:tabs>
+        <w:ind w:left="1440" w:hanging="360"/>
+      </w:pPr>
+      <w:rPr>
+        <w:rFonts w:ascii="Courier New" w:hAnsi="Courier New" w:hint="default"/>
+        <w:sz w:val="20"/>
+      </w:rPr>
+    </w:lvl>
+    <w:lvl w:ilvl="2" w:tentative="1">
+      <w:start w:val="1"/>
+      <w:numFmt w:val="bullet"/>
+      <w:lvlText w:val=""/>
+      <w:lvlJc w:val="left"/>
+      <w:pPr>
+        <w:tabs>
+          <w:tab w:val="num" w:pos="2160"/>
+        </w:tabs>
+        <w:ind w:left="2160" w:hanging="360"/>
+      </w:pPr>
+      <w:rPr>
+        <w:rFonts w:ascii="Wingdings" w:hAnsi="Wingdings" w:hint="default"/>
+        <w:sz w:val="20"/>
+      </w:rPr>
+    </w:lvl>
+    <w:lvl w:ilvl="3" w:tentative="1">
+      <w:start w:val="1"/>
+      <w:numFmt w:val="bullet"/>
+      <w:lvlText w:val=""/>
+      <w:lvlJc w:val="left"/>
+      <w:pPr>
+        <w:tabs>
+          <w:tab w:val="num" w:pos="2880"/>
+        </w:tabs>
+        <w:ind w:left="2880" w:hanging="360"/>
+      </w:pPr>
+      <w:rPr>
+        <w:rFonts w:ascii="Wingdings" w:hAnsi="Wingdings" w:hint="default"/>
+        <w:sz w:val="20"/>
+      </w:rPr>
+    </w:lvl>
+    <w:lvl w:ilvl="4" w:tentative="1">
+      <w:start w:val="1"/>
+      <w:numFmt w:val="bullet"/>
+      <w:lvlText w:val=""/>
+      <w:lvlJc w:val="left"/>
+      <w:pPr>
+        <w:tabs>
+          <w:tab w:val="num" w:pos="3600"/>
+        </w:tabs>
+        <w:ind w:left="3600" w:hanging="360"/>
+      </w:pPr>
+      <w:rPr>
+        <w:rFonts w:ascii="Wingdings" w:hAnsi="Wingdings" w:hint="default"/>
+        <w:sz w:val="20"/>
+      </w:rPr>
+    </w:lvl>
+    <w:lvl w:ilvl="5" w:tentative="1">
+      <w:start w:val="1"/>
+      <w:numFmt w:val="bullet"/>
+      <w:lvlText w:val=""/>
+      <w:lvlJc w:val="left"/>
+      <w:pPr>
+        <w:tabs>
+          <w:tab w:val="num" w:pos="4320"/>
+        </w:tabs>
+        <w:ind w:left="4320" w:hanging="360"/>
+      </w:pPr>
+      <w:rPr>
+        <w:rFonts w:ascii="Wingdings" w:hAnsi="Wingdings" w:hint="default"/>
+        <w:sz w:val="20"/>
+      </w:rPr>
+    </w:lvl>
+    <w:lvl w:ilvl="6" w:tentative="1">
+      <w:start w:val="1"/>
+      <w:numFmt w:val="bullet"/>
+      <w:lvlText w:val=""/>
+      <w:lvlJc w:val="left"/>
+      <w:pPr>
+        <w:tabs>
+          <w:tab w:val="num" w:pos="5040"/>
+        </w:tabs>
+        <w:ind w:left="5040" w:hanging="360"/>
+      </w:pPr>
+      <w:rPr>
+        <w:rFonts w:ascii="Wingdings" w:hAnsi="Wingdings" w:hint="default"/>
+        <w:sz w:val="20"/>
+      </w:rPr>
+    </w:lvl>
+    <w:lvl w:ilvl="7" w:tentative="1">
+      <w:start w:val="1"/>
+      <w:numFmt w:val="bullet"/>
+      <w:lvlText w:val=""/>
+      <w:lvlJc w:val="left"/>
+      <w:pPr>
+        <w:tabs>
+          <w:tab w:val="num" w:pos="5760"/>
+        </w:tabs>
+        <w:ind w:left="5760" w:hanging="360"/>
+      </w:pPr>
+      <w:rPr>
+        <w:rFonts w:ascii="Wingdings" w:hAnsi="Wingdings" w:hint="default"/>
+        <w:sz w:val="20"/>
+      </w:rPr>
+    </w:lvl>
+    <w:lvl w:ilvl="8" w:tentative="1">
+      <w:start w:val="1"/>
+      <w:numFmt w:val="bullet"/>
+      <w:lvlText w:val=""/>
+      <w:lvlJc w:val="left"/>
+      <w:pPr>
+        <w:tabs>
+          <w:tab w:val="num" w:pos="6480"/>
+        </w:tabs>
+        <w:ind w:left="6480" w:hanging="360"/>
+      </w:pPr>
+      <w:rPr>
+        <w:rFonts w:ascii="Wingdings" w:hAnsi="Wingdings" w:hint="default"/>
+        <w:sz w:val="20"/>
+      </w:rPr>
+    </w:lvl>
+  </w:abstractNum>
+  <w:abstractNum w:abstractNumId="2" w15:restartNumberingAfterBreak="0">
     <w:nsid w:val="07493845"/>
     <w:multiLevelType w:val="hybridMultilevel"/>
     <w:tmpl w:val="EFF2D444"/>
@@ -2287,7 +2545,7 @@
       </w:rPr>
     </w:lvl>
   </w:abstractNum>
-  <w:abstractNum w:abstractNumId="2" w15:restartNumberingAfterBreak="0">
+  <w:abstractNum w:abstractNumId="3" w15:restartNumberingAfterBreak="0">
     <w:nsid w:val="0CBA6D0F"/>
     <w:multiLevelType w:val="hybridMultilevel"/>
     <w:tmpl w:val="5EA68D46"/>
@@ -2400,7 +2658,7 @@
       </w:rPr>
     </w:lvl>
   </w:abstractNum>
-  <w:abstractNum w:abstractNumId="3" w15:restartNumberingAfterBreak="0">
+  <w:abstractNum w:abstractNumId="4" w15:restartNumberingAfterBreak="0">
     <w:nsid w:val="0D6C1DB3"/>
     <w:multiLevelType w:val="multilevel"/>
     <w:tmpl w:val="446C7620"/>
@@ -2549,7 +2807,93 @@
       </w:rPr>
     </w:lvl>
   </w:abstractNum>
-  <w:abstractNum w:abstractNumId="4" w15:restartNumberingAfterBreak="0">
+  <w:abstractNum w:abstractNumId="5" w15:restartNumberingAfterBreak="0">
+    <w:nsid w:val="0F0860D8"/>
+    <w:multiLevelType w:val="hybridMultilevel"/>
+    <w:tmpl w:val="23D05434"/>
+    <w:lvl w:ilvl="0" w:tplc="4009000F">
+      <w:start w:val="1"/>
+      <w:numFmt w:val="decimal"/>
+      <w:lvlText w:val="%1."/>
+      <w:lvlJc w:val="left"/>
+      <w:pPr>
+        <w:ind w:left="1080" w:hanging="360"/>
+      </w:pPr>
+    </w:lvl>
+    <w:lvl w:ilvl="1" w:tplc="40090019" w:tentative="1">
+      <w:start w:val="1"/>
+      <w:numFmt w:val="lowerLetter"/>
+      <w:lvlText w:val="%2."/>
+      <w:lvlJc w:val="left"/>
+      <w:pPr>
+        <w:ind w:left="1800" w:hanging="360"/>
+      </w:pPr>
+    </w:lvl>
+    <w:lvl w:ilvl="2" w:tplc="4009001B" w:tentative="1">
+      <w:start w:val="1"/>
+      <w:numFmt w:val="lowerRoman"/>
+      <w:lvlText w:val="%3."/>
+      <w:lvlJc w:val="right"/>
+      <w:pPr>
+        <w:ind w:left="2520" w:hanging="180"/>
+      </w:pPr>
+    </w:lvl>
+    <w:lvl w:ilvl="3" w:tplc="4009000F" w:tentative="1">
+      <w:start w:val="1"/>
+      <w:numFmt w:val="decimal"/>
+      <w:lvlText w:val="%4."/>
+      <w:lvlJc w:val="left"/>
+      <w:pPr>
+        <w:ind w:left="3240" w:hanging="360"/>
+      </w:pPr>
+    </w:lvl>
+    <w:lvl w:ilvl="4" w:tplc="40090019" w:tentative="1">
+      <w:start w:val="1"/>
+      <w:numFmt w:val="lowerLetter"/>
+      <w:lvlText w:val="%5."/>
+      <w:lvlJc w:val="left"/>
+      <w:pPr>
+        <w:ind w:left="3960" w:hanging="360"/>
+      </w:pPr>
+    </w:lvl>
+    <w:lvl w:ilvl="5" w:tplc="4009001B" w:tentative="1">
+      <w:start w:val="1"/>
+      <w:numFmt w:val="lowerRoman"/>
+      <w:lvlText w:val="%6."/>
+      <w:lvlJc w:val="right"/>
+      <w:pPr>
+        <w:ind w:left="4680" w:hanging="180"/>
+      </w:pPr>
+    </w:lvl>
+    <w:lvl w:ilvl="6" w:tplc="4009000F" w:tentative="1">
+      <w:start w:val="1"/>
+      <w:numFmt w:val="decimal"/>
+      <w:lvlText w:val="%7."/>
+      <w:lvlJc w:val="left"/>
+      <w:pPr>
+        <w:ind w:left="5400" w:hanging="360"/>
+      </w:pPr>
+    </w:lvl>
+    <w:lvl w:ilvl="7" w:tplc="40090019" w:tentative="1">
+      <w:start w:val="1"/>
+      <w:numFmt w:val="lowerLetter"/>
+      <w:lvlText w:val="%8."/>
+      <w:lvlJc w:val="left"/>
+      <w:pPr>
+        <w:ind w:left="6120" w:hanging="360"/>
+      </w:pPr>
+    </w:lvl>
+    <w:lvl w:ilvl="8" w:tplc="4009001B" w:tentative="1">
+      <w:start w:val="1"/>
+      <w:numFmt w:val="lowerRoman"/>
+      <w:lvlText w:val="%9."/>
+      <w:lvlJc w:val="right"/>
+      <w:pPr>
+        <w:ind w:left="6840" w:hanging="180"/>
+      </w:pPr>
+    </w:lvl>
+  </w:abstractNum>
+  <w:abstractNum w:abstractNumId="6" w15:restartNumberingAfterBreak="0">
     <w:nsid w:val="12920CD9"/>
     <w:multiLevelType w:val="multilevel"/>
     <w:tmpl w:val="0CAC6F44"/>
@@ -2698,7 +3042,7 @@
       </w:rPr>
     </w:lvl>
   </w:abstractNum>
-  <w:abstractNum w:abstractNumId="5" w15:restartNumberingAfterBreak="0">
+  <w:abstractNum w:abstractNumId="7" w15:restartNumberingAfterBreak="0">
     <w:nsid w:val="166311FF"/>
     <w:multiLevelType w:val="hybridMultilevel"/>
     <w:tmpl w:val="0E121AF6"/>
@@ -2811,7 +3155,7 @@
       </w:rPr>
     </w:lvl>
   </w:abstractNum>
-  <w:abstractNum w:abstractNumId="6" w15:restartNumberingAfterBreak="0">
+  <w:abstractNum w:abstractNumId="8" w15:restartNumberingAfterBreak="0">
     <w:nsid w:val="191E4EED"/>
     <w:multiLevelType w:val="hybridMultilevel"/>
     <w:tmpl w:val="435C98A0"/>
@@ -2924,7 +3268,7 @@
       </w:rPr>
     </w:lvl>
   </w:abstractNum>
-  <w:abstractNum w:abstractNumId="7" w15:restartNumberingAfterBreak="0">
+  <w:abstractNum w:abstractNumId="9" w15:restartNumberingAfterBreak="0">
     <w:nsid w:val="19574220"/>
     <w:multiLevelType w:val="multilevel"/>
     <w:tmpl w:val="40090021"/>
@@ -3037,7 +3381,156 @@
       </w:rPr>
     </w:lvl>
   </w:abstractNum>
-  <w:abstractNum w:abstractNumId="8" w15:restartNumberingAfterBreak="0">
+  <w:abstractNum w:abstractNumId="10" w15:restartNumberingAfterBreak="0">
+    <w:nsid w:val="1F0112FF"/>
+    <w:multiLevelType w:val="multilevel"/>
+    <w:tmpl w:val="446C7620"/>
+    <w:lvl w:ilvl="0">
+      <w:start w:val="1"/>
+      <w:numFmt w:val="bullet"/>
+      <w:lvlText w:val=""/>
+      <w:lvlJc w:val="left"/>
+      <w:pPr>
+        <w:tabs>
+          <w:tab w:val="num" w:pos="720"/>
+        </w:tabs>
+        <w:ind w:left="720" w:hanging="360"/>
+      </w:pPr>
+      <w:rPr>
+        <w:rFonts w:ascii="Symbol" w:hAnsi="Symbol" w:hint="default"/>
+        <w:sz w:val="20"/>
+      </w:rPr>
+    </w:lvl>
+    <w:lvl w:ilvl="1">
+      <w:start w:val="1"/>
+      <w:numFmt w:val="bullet"/>
+      <w:lvlText w:val="o"/>
+      <w:lvlJc w:val="left"/>
+      <w:pPr>
+        <w:tabs>
+          <w:tab w:val="num" w:pos="1440"/>
+        </w:tabs>
+        <w:ind w:left="1440" w:hanging="360"/>
+      </w:pPr>
+      <w:rPr>
+        <w:rFonts w:ascii="Courier New" w:hAnsi="Courier New" w:hint="default"/>
+        <w:sz w:val="20"/>
+      </w:rPr>
+    </w:lvl>
+    <w:lvl w:ilvl="2" w:tentative="1">
+      <w:start w:val="1"/>
+      <w:numFmt w:val="bullet"/>
+      <w:lvlText w:val=""/>
+      <w:lvlJc w:val="left"/>
+      <w:pPr>
+        <w:tabs>
+          <w:tab w:val="num" w:pos="2160"/>
+        </w:tabs>
+        <w:ind w:left="2160" w:hanging="360"/>
+      </w:pPr>
+      <w:rPr>
+        <w:rFonts w:ascii="Wingdings" w:hAnsi="Wingdings" w:hint="default"/>
+        <w:sz w:val="20"/>
+      </w:rPr>
+    </w:lvl>
+    <w:lvl w:ilvl="3" w:tentative="1">
+      <w:start w:val="1"/>
+      <w:numFmt w:val="bullet"/>
+      <w:lvlText w:val=""/>
+      <w:lvlJc w:val="left"/>
+      <w:pPr>
+        <w:tabs>
+          <w:tab w:val="num" w:pos="2880"/>
+        </w:tabs>
+        <w:ind w:left="2880" w:hanging="360"/>
+      </w:pPr>
+      <w:rPr>
+        <w:rFonts w:ascii="Wingdings" w:hAnsi="Wingdings" w:hint="default"/>
+        <w:sz w:val="20"/>
+      </w:rPr>
+    </w:lvl>
+    <w:lvl w:ilvl="4" w:tentative="1">
+      <w:start w:val="1"/>
+      <w:numFmt w:val="bullet"/>
+      <w:lvlText w:val=""/>
+      <w:lvlJc w:val="left"/>
+      <w:pPr>
+        <w:tabs>
+          <w:tab w:val="num" w:pos="3600"/>
+        </w:tabs>
+        <w:ind w:left="3600" w:hanging="360"/>
+      </w:pPr>
+      <w:rPr>
+        <w:rFonts w:ascii="Wingdings" w:hAnsi="Wingdings" w:hint="default"/>
+        <w:sz w:val="20"/>
+      </w:rPr>
+    </w:lvl>
+    <w:lvl w:ilvl="5" w:tentative="1">
+      <w:start w:val="1"/>
+      <w:numFmt w:val="bullet"/>
+      <w:lvlText w:val=""/>
+      <w:lvlJc w:val="left"/>
+      <w:pPr>
+        <w:tabs>
+          <w:tab w:val="num" w:pos="4320"/>
+        </w:tabs>
+        <w:ind w:left="4320" w:hanging="360"/>
+      </w:pPr>
+      <w:rPr>
+        <w:rFonts w:ascii="Wingdings" w:hAnsi="Wingdings" w:hint="default"/>
+        <w:sz w:val="20"/>
+      </w:rPr>
+    </w:lvl>
+    <w:lvl w:ilvl="6" w:tentative="1">
+      <w:start w:val="1"/>
+      <w:numFmt w:val="bullet"/>
+      <w:lvlText w:val=""/>
+      <w:lvlJc w:val="left"/>
+      <w:pPr>
+        <w:tabs>
+          <w:tab w:val="num" w:pos="5040"/>
+        </w:tabs>
+        <w:ind w:left="5040" w:hanging="360"/>
+      </w:pPr>
+      <w:rPr>
+        <w:rFonts w:ascii="Wingdings" w:hAnsi="Wingdings" w:hint="default"/>
+        <w:sz w:val="20"/>
+      </w:rPr>
+    </w:lvl>
+    <w:lvl w:ilvl="7" w:tentative="1">
+      <w:start w:val="1"/>
+      <w:numFmt w:val="bullet"/>
+      <w:lvlText w:val=""/>
+      <w:lvlJc w:val="left"/>
+      <w:pPr>
+        <w:tabs>
+          <w:tab w:val="num" w:pos="5760"/>
+        </w:tabs>
+        <w:ind w:left="5760" w:hanging="360"/>
+      </w:pPr>
+      <w:rPr>
+        <w:rFonts w:ascii="Wingdings" w:hAnsi="Wingdings" w:hint="default"/>
+        <w:sz w:val="20"/>
+      </w:rPr>
+    </w:lvl>
+    <w:lvl w:ilvl="8" w:tentative="1">
+      <w:start w:val="1"/>
+      <w:numFmt w:val="bullet"/>
+      <w:lvlText w:val=""/>
+      <w:lvlJc w:val="left"/>
+      <w:pPr>
+        <w:tabs>
+          <w:tab w:val="num" w:pos="6480"/>
+        </w:tabs>
+        <w:ind w:left="6480" w:hanging="360"/>
+      </w:pPr>
+      <w:rPr>
+        <w:rFonts w:ascii="Wingdings" w:hAnsi="Wingdings" w:hint="default"/>
+        <w:sz w:val="20"/>
+      </w:rPr>
+    </w:lvl>
+  </w:abstractNum>
+  <w:abstractNum w:abstractNumId="11" w15:restartNumberingAfterBreak="0">
     <w:nsid w:val="1F4D0E44"/>
     <w:multiLevelType w:val="multilevel"/>
     <w:tmpl w:val="446C7620"/>
@@ -3186,7 +3679,7 @@
       </w:rPr>
     </w:lvl>
   </w:abstractNum>
-  <w:abstractNum w:abstractNumId="9" w15:restartNumberingAfterBreak="0">
+  <w:abstractNum w:abstractNumId="12" w15:restartNumberingAfterBreak="0">
     <w:nsid w:val="23616EEC"/>
     <w:multiLevelType w:val="multilevel"/>
     <w:tmpl w:val="446C7620"/>
@@ -3335,7 +3828,7 @@
       </w:rPr>
     </w:lvl>
   </w:abstractNum>
-  <w:abstractNum w:abstractNumId="10" w15:restartNumberingAfterBreak="0">
+  <w:abstractNum w:abstractNumId="13" w15:restartNumberingAfterBreak="0">
     <w:nsid w:val="25810B65"/>
     <w:multiLevelType w:val="multilevel"/>
     <w:tmpl w:val="446C7620"/>
@@ -3484,7 +3977,7 @@
       </w:rPr>
     </w:lvl>
   </w:abstractNum>
-  <w:abstractNum w:abstractNumId="11" w15:restartNumberingAfterBreak="0">
+  <w:abstractNum w:abstractNumId="14" w15:restartNumberingAfterBreak="0">
     <w:nsid w:val="29FA21F0"/>
     <w:multiLevelType w:val="multilevel"/>
     <w:tmpl w:val="446C7620"/>
@@ -3633,7 +4126,7 @@
       </w:rPr>
     </w:lvl>
   </w:abstractNum>
-  <w:abstractNum w:abstractNumId="12" w15:restartNumberingAfterBreak="0">
+  <w:abstractNum w:abstractNumId="15" w15:restartNumberingAfterBreak="0">
     <w:nsid w:val="2B1A308C"/>
     <w:multiLevelType w:val="multilevel"/>
     <w:tmpl w:val="446C7620"/>
@@ -3782,7 +4275,7 @@
       </w:rPr>
     </w:lvl>
   </w:abstractNum>
-  <w:abstractNum w:abstractNumId="13" w15:restartNumberingAfterBreak="0">
+  <w:abstractNum w:abstractNumId="16" w15:restartNumberingAfterBreak="0">
     <w:nsid w:val="2B4F29A5"/>
     <w:multiLevelType w:val="multilevel"/>
     <w:tmpl w:val="446C7620"/>
@@ -3931,7 +4424,120 @@
       </w:rPr>
     </w:lvl>
   </w:abstractNum>
-  <w:abstractNum w:abstractNumId="14" w15:restartNumberingAfterBreak="0">
+  <w:abstractNum w:abstractNumId="17" w15:restartNumberingAfterBreak="0">
+    <w:nsid w:val="2E3A1AB4"/>
+    <w:multiLevelType w:val="hybridMultilevel"/>
+    <w:tmpl w:val="50E4B58A"/>
+    <w:lvl w:ilvl="0" w:tplc="40090001">
+      <w:start w:val="1"/>
+      <w:numFmt w:val="bullet"/>
+      <w:lvlText w:val=""/>
+      <w:lvlJc w:val="left"/>
+      <w:pPr>
+        <w:ind w:left="1080" w:hanging="360"/>
+      </w:pPr>
+      <w:rPr>
+        <w:rFonts w:ascii="Symbol" w:hAnsi="Symbol" w:hint="default"/>
+      </w:rPr>
+    </w:lvl>
+    <w:lvl w:ilvl="1" w:tplc="40090003" w:tentative="1">
+      <w:start w:val="1"/>
+      <w:numFmt w:val="bullet"/>
+      <w:lvlText w:val="o"/>
+      <w:lvlJc w:val="left"/>
+      <w:pPr>
+        <w:ind w:left="1800" w:hanging="360"/>
+      </w:pPr>
+      <w:rPr>
+        <w:rFonts w:ascii="Courier New" w:hAnsi="Courier New" w:cs="Courier New" w:hint="default"/>
+      </w:rPr>
+    </w:lvl>
+    <w:lvl w:ilvl="2" w:tplc="40090005" w:tentative="1">
+      <w:start w:val="1"/>
+      <w:numFmt w:val="bullet"/>
+      <w:lvlText w:val=""/>
+      <w:lvlJc w:val="left"/>
+      <w:pPr>
+        <w:ind w:left="2520" w:hanging="360"/>
+      </w:pPr>
+      <w:rPr>
+        <w:rFonts w:ascii="Wingdings" w:hAnsi="Wingdings" w:hint="default"/>
+      </w:rPr>
+    </w:lvl>
+    <w:lvl w:ilvl="3" w:tplc="40090001" w:tentative="1">
+      <w:start w:val="1"/>
+      <w:numFmt w:val="bullet"/>
+      <w:lvlText w:val=""/>
+      <w:lvlJc w:val="left"/>
+      <w:pPr>
+        <w:ind w:left="3240" w:hanging="360"/>
+      </w:pPr>
+      <w:rPr>
+        <w:rFonts w:ascii="Symbol" w:hAnsi="Symbol" w:hint="default"/>
+      </w:rPr>
+    </w:lvl>
+    <w:lvl w:ilvl="4" w:tplc="40090003" w:tentative="1">
+      <w:start w:val="1"/>
+      <w:numFmt w:val="bullet"/>
+      <w:lvlText w:val="o"/>
+      <w:lvlJc w:val="left"/>
+      <w:pPr>
+        <w:ind w:left="3960" w:hanging="360"/>
+      </w:pPr>
+      <w:rPr>
+        <w:rFonts w:ascii="Courier New" w:hAnsi="Courier New" w:cs="Courier New" w:hint="default"/>
+      </w:rPr>
+    </w:lvl>
+    <w:lvl w:ilvl="5" w:tplc="40090005" w:tentative="1">
+      <w:start w:val="1"/>
+      <w:numFmt w:val="bullet"/>
+      <w:lvlText w:val=""/>
+      <w:lvlJc w:val="left"/>
+      <w:pPr>
+        <w:ind w:left="4680" w:hanging="360"/>
+      </w:pPr>
+      <w:rPr>
+        <w:rFonts w:ascii="Wingdings" w:hAnsi="Wingdings" w:hint="default"/>
+      </w:rPr>
+    </w:lvl>
+    <w:lvl w:ilvl="6" w:tplc="40090001" w:tentative="1">
+      <w:start w:val="1"/>
+      <w:numFmt w:val="bullet"/>
+      <w:lvlText w:val=""/>
+      <w:lvlJc w:val="left"/>
+      <w:pPr>
+        <w:ind w:left="5400" w:hanging="360"/>
+      </w:pPr>
+      <w:rPr>
+        <w:rFonts w:ascii="Symbol" w:hAnsi="Symbol" w:hint="default"/>
+      </w:rPr>
+    </w:lvl>
+    <w:lvl w:ilvl="7" w:tplc="40090003" w:tentative="1">
+      <w:start w:val="1"/>
+      <w:numFmt w:val="bullet"/>
+      <w:lvlText w:val="o"/>
+      <w:lvlJc w:val="left"/>
+      <w:pPr>
+        <w:ind w:left="6120" w:hanging="360"/>
+      </w:pPr>
+      <w:rPr>
+        <w:rFonts w:ascii="Courier New" w:hAnsi="Courier New" w:cs="Courier New" w:hint="default"/>
+      </w:rPr>
+    </w:lvl>
+    <w:lvl w:ilvl="8" w:tplc="40090005" w:tentative="1">
+      <w:start w:val="1"/>
+      <w:numFmt w:val="bullet"/>
+      <w:lvlText w:val=""/>
+      <w:lvlJc w:val="left"/>
+      <w:pPr>
+        <w:ind w:left="6840" w:hanging="360"/>
+      </w:pPr>
+      <w:rPr>
+        <w:rFonts w:ascii="Wingdings" w:hAnsi="Wingdings" w:hint="default"/>
+      </w:rPr>
+    </w:lvl>
+  </w:abstractNum>
+  <w:abstractNum w:abstractNumId="18" w15:restartNumberingAfterBreak="0">
     <w:nsid w:val="3146788E"/>
     <w:multiLevelType w:val="multilevel"/>
     <w:tmpl w:val="446C7620"/>
@@ -4080,7 +4686,7 @@
       </w:rPr>
     </w:lvl>
   </w:abstractNum>
-  <w:abstractNum w:abstractNumId="15" w15:restartNumberingAfterBreak="0">
+  <w:abstractNum w:abstractNumId="19" w15:restartNumberingAfterBreak="0">
     <w:nsid w:val="32EC5589"/>
     <w:multiLevelType w:val="multilevel"/>
     <w:tmpl w:val="62920758"/>
@@ -4229,7 +4835,7 @@
       </w:rPr>
     </w:lvl>
   </w:abstractNum>
-  <w:abstractNum w:abstractNumId="16" w15:restartNumberingAfterBreak="0">
+  <w:abstractNum w:abstractNumId="20" w15:restartNumberingAfterBreak="0">
     <w:nsid w:val="34893BF8"/>
     <w:multiLevelType w:val="multilevel"/>
     <w:tmpl w:val="446C7620"/>
@@ -4378,7 +4984,7 @@
       </w:rPr>
     </w:lvl>
   </w:abstractNum>
-  <w:abstractNum w:abstractNumId="17" w15:restartNumberingAfterBreak="0">
+  <w:abstractNum w:abstractNumId="21" w15:restartNumberingAfterBreak="0">
     <w:nsid w:val="39EC64CA"/>
     <w:multiLevelType w:val="multilevel"/>
     <w:tmpl w:val="446C7620"/>
@@ -4527,7 +5133,7 @@
       </w:rPr>
     </w:lvl>
   </w:abstractNum>
-  <w:abstractNum w:abstractNumId="18" w15:restartNumberingAfterBreak="0">
+  <w:abstractNum w:abstractNumId="22" w15:restartNumberingAfterBreak="0">
     <w:nsid w:val="3BE50C34"/>
     <w:multiLevelType w:val="multilevel"/>
     <w:tmpl w:val="446C7620"/>
@@ -4676,7 +5282,7 @@
       </w:rPr>
     </w:lvl>
   </w:abstractNum>
-  <w:abstractNum w:abstractNumId="19" w15:restartNumberingAfterBreak="0">
+  <w:abstractNum w:abstractNumId="23" w15:restartNumberingAfterBreak="0">
     <w:nsid w:val="3C3461A6"/>
     <w:multiLevelType w:val="multilevel"/>
     <w:tmpl w:val="446C7620"/>
@@ -4825,7 +5431,156 @@
       </w:rPr>
     </w:lvl>
   </w:abstractNum>
-  <w:abstractNum w:abstractNumId="20" w15:restartNumberingAfterBreak="0">
+  <w:abstractNum w:abstractNumId="24" w15:restartNumberingAfterBreak="0">
+    <w:nsid w:val="3F6F4EBA"/>
+    <w:multiLevelType w:val="multilevel"/>
+    <w:tmpl w:val="446C7620"/>
+    <w:lvl w:ilvl="0">
+      <w:start w:val="1"/>
+      <w:numFmt w:val="bullet"/>
+      <w:lvlText w:val=""/>
+      <w:lvlJc w:val="left"/>
+      <w:pPr>
+        <w:tabs>
+          <w:tab w:val="num" w:pos="720"/>
+        </w:tabs>
+        <w:ind w:left="720" w:hanging="360"/>
+      </w:pPr>
+      <w:rPr>
+        <w:rFonts w:ascii="Symbol" w:hAnsi="Symbol" w:hint="default"/>
+        <w:sz w:val="20"/>
+      </w:rPr>
+    </w:lvl>
+    <w:lvl w:ilvl="1" w:tentative="1">
+      <w:start w:val="1"/>
+      <w:numFmt w:val="bullet"/>
+      <w:lvlText w:val="o"/>
+      <w:lvlJc w:val="left"/>
+      <w:pPr>
+        <w:tabs>
+          <w:tab w:val="num" w:pos="1440"/>
+        </w:tabs>
+        <w:ind w:left="1440" w:hanging="360"/>
+      </w:pPr>
+      <w:rPr>
+        <w:rFonts w:ascii="Courier New" w:hAnsi="Courier New" w:hint="default"/>
+        <w:sz w:val="20"/>
+      </w:rPr>
+    </w:lvl>
+    <w:lvl w:ilvl="2" w:tentative="1">
+      <w:start w:val="1"/>
+      <w:numFmt w:val="bullet"/>
+      <w:lvlText w:val=""/>
+      <w:lvlJc w:val="left"/>
+      <w:pPr>
+        <w:tabs>
+          <w:tab w:val="num" w:pos="2160"/>
+        </w:tabs>
+        <w:ind w:left="2160" w:hanging="360"/>
+      </w:pPr>
+      <w:rPr>
+        <w:rFonts w:ascii="Wingdings" w:hAnsi="Wingdings" w:hint="default"/>
+        <w:sz w:val="20"/>
+      </w:rPr>
+    </w:lvl>
+    <w:lvl w:ilvl="3" w:tentative="1">
+      <w:start w:val="1"/>
+      <w:numFmt w:val="bullet"/>
+      <w:lvlText w:val=""/>
+      <w:lvlJc w:val="left"/>
+      <w:pPr>
+        <w:tabs>
+          <w:tab w:val="num" w:pos="2880"/>
+        </w:tabs>
+        <w:ind w:left="2880" w:hanging="360"/>
+      </w:pPr>
+      <w:rPr>
+        <w:rFonts w:ascii="Wingdings" w:hAnsi="Wingdings" w:hint="default"/>
+        <w:sz w:val="20"/>
+      </w:rPr>
+    </w:lvl>
+    <w:lvl w:ilvl="4" w:tentative="1">
+      <w:start w:val="1"/>
+      <w:numFmt w:val="bullet"/>
+      <w:lvlText w:val=""/>
+      <w:lvlJc w:val="left"/>
+      <w:pPr>
+        <w:tabs>
+          <w:tab w:val="num" w:pos="3600"/>
+        </w:tabs>
+        <w:ind w:left="3600" w:hanging="360"/>
+      </w:pPr>
+      <w:rPr>
+        <w:rFonts w:ascii="Wingdings" w:hAnsi="Wingdings" w:hint="default"/>
+        <w:sz w:val="20"/>
+      </w:rPr>
+    </w:lvl>
+    <w:lvl w:ilvl="5" w:tentative="1">
+      <w:start w:val="1"/>
+      <w:numFmt w:val="bullet"/>
+      <w:lvlText w:val=""/>
+      <w:lvlJc w:val="left"/>
+      <w:pPr>
+        <w:tabs>
+          <w:tab w:val="num" w:pos="4320"/>
+        </w:tabs>
+        <w:ind w:left="4320" w:hanging="360"/>
+      </w:pPr>
+      <w:rPr>
+        <w:rFonts w:ascii="Wingdings" w:hAnsi="Wingdings" w:hint="default"/>
+        <w:sz w:val="20"/>
+      </w:rPr>
+    </w:lvl>
+    <w:lvl w:ilvl="6" w:tentative="1">
+      <w:start w:val="1"/>
+      <w:numFmt w:val="bullet"/>
+      <w:lvlText w:val=""/>
+      <w:lvlJc w:val="left"/>
+      <w:pPr>
+        <w:tabs>
+          <w:tab w:val="num" w:pos="5040"/>
+        </w:tabs>
+        <w:ind w:left="5040" w:hanging="360"/>
+      </w:pPr>
+      <w:rPr>
+        <w:rFonts w:ascii="Wingdings" w:hAnsi="Wingdings" w:hint="default"/>
+        <w:sz w:val="20"/>
+      </w:rPr>
+    </w:lvl>
+    <w:lvl w:ilvl="7" w:tentative="1">
+      <w:start w:val="1"/>
+      <w:numFmt w:val="bullet"/>
+      <w:lvlText w:val=""/>
+      <w:lvlJc w:val="left"/>
+      <w:pPr>
+        <w:tabs>
+          <w:tab w:val="num" w:pos="5760"/>
+        </w:tabs>
+        <w:ind w:left="5760" w:hanging="360"/>
+      </w:pPr>
+      <w:rPr>
+        <w:rFonts w:ascii="Wingdings" w:hAnsi="Wingdings" w:hint="default"/>
+        <w:sz w:val="20"/>
+      </w:rPr>
+    </w:lvl>
+    <w:lvl w:ilvl="8" w:tentative="1">
+      <w:start w:val="1"/>
+      <w:numFmt w:val="bullet"/>
+      <w:lvlText w:val=""/>
+      <w:lvlJc w:val="left"/>
+      <w:pPr>
+        <w:tabs>
+          <w:tab w:val="num" w:pos="6480"/>
+        </w:tabs>
+        <w:ind w:left="6480" w:hanging="360"/>
+      </w:pPr>
+      <w:rPr>
+        <w:rFonts w:ascii="Wingdings" w:hAnsi="Wingdings" w:hint="default"/>
+        <w:sz w:val="20"/>
+      </w:rPr>
+    </w:lvl>
+  </w:abstractNum>
+  <w:abstractNum w:abstractNumId="25" w15:restartNumberingAfterBreak="0">
     <w:nsid w:val="3F7E1275"/>
     <w:multiLevelType w:val="hybridMultilevel"/>
     <w:tmpl w:val="77E4E7CC"/>
@@ -4938,7 +5693,7 @@
       </w:rPr>
     </w:lvl>
   </w:abstractNum>
-  <w:abstractNum w:abstractNumId="21" w15:restartNumberingAfterBreak="0">
+  <w:abstractNum w:abstractNumId="26" w15:restartNumberingAfterBreak="0">
     <w:nsid w:val="466601E0"/>
     <w:multiLevelType w:val="multilevel"/>
     <w:tmpl w:val="40090021"/>
@@ -5051,7 +5806,7 @@
       </w:rPr>
     </w:lvl>
   </w:abstractNum>
-  <w:abstractNum w:abstractNumId="22" w15:restartNumberingAfterBreak="0">
+  <w:abstractNum w:abstractNumId="27" w15:restartNumberingAfterBreak="0">
     <w:nsid w:val="46FE4942"/>
     <w:multiLevelType w:val="hybridMultilevel"/>
     <w:tmpl w:val="59F8E1CE"/>
@@ -5164,7 +5919,156 @@
       </w:rPr>
     </w:lvl>
   </w:abstractNum>
-  <w:abstractNum w:abstractNumId="23" w15:restartNumberingAfterBreak="0">
+  <w:abstractNum w:abstractNumId="28" w15:restartNumberingAfterBreak="0">
+    <w:nsid w:val="47A24579"/>
+    <w:multiLevelType w:val="multilevel"/>
+    <w:tmpl w:val="446C7620"/>
+    <w:lvl w:ilvl="0">
+      <w:start w:val="1"/>
+      <w:numFmt w:val="bullet"/>
+      <w:lvlText w:val=""/>
+      <w:lvlJc w:val="left"/>
+      <w:pPr>
+        <w:tabs>
+          <w:tab w:val="num" w:pos="720"/>
+        </w:tabs>
+        <w:ind w:left="720" w:hanging="360"/>
+      </w:pPr>
+      <w:rPr>
+        <w:rFonts w:ascii="Symbol" w:hAnsi="Symbol" w:hint="default"/>
+        <w:sz w:val="20"/>
+      </w:rPr>
+    </w:lvl>
+    <w:lvl w:ilvl="1">
+      <w:start w:val="1"/>
+      <w:numFmt w:val="bullet"/>
+      <w:lvlText w:val="o"/>
+      <w:lvlJc w:val="left"/>
+      <w:pPr>
+        <w:tabs>
+          <w:tab w:val="num" w:pos="1440"/>
+        </w:tabs>
+        <w:ind w:left="1440" w:hanging="360"/>
+      </w:pPr>
+      <w:rPr>
+        <w:rFonts w:ascii="Courier New" w:hAnsi="Courier New" w:hint="default"/>
+        <w:sz w:val="20"/>
+      </w:rPr>
+    </w:lvl>
+    <w:lvl w:ilvl="2" w:tentative="1">
+      <w:start w:val="1"/>
+      <w:numFmt w:val="bullet"/>
+      <w:lvlText w:val=""/>
+      <w:lvlJc w:val="left"/>
+      <w:pPr>
+        <w:tabs>
+          <w:tab w:val="num" w:pos="2160"/>
+        </w:tabs>
+        <w:ind w:left="2160" w:hanging="360"/>
+      </w:pPr>
+      <w:rPr>
+        <w:rFonts w:ascii="Wingdings" w:hAnsi="Wingdings" w:hint="default"/>
+        <w:sz w:val="20"/>
+      </w:rPr>
+    </w:lvl>
+    <w:lvl w:ilvl="3" w:tentative="1">
+      <w:start w:val="1"/>
+      <w:numFmt w:val="bullet"/>
+      <w:lvlText w:val=""/>
+      <w:lvlJc w:val="left"/>
+      <w:pPr>
+        <w:tabs>
+          <w:tab w:val="num" w:pos="2880"/>
+        </w:tabs>
+        <w:ind w:left="2880" w:hanging="360"/>
+      </w:pPr>
+      <w:rPr>
+        <w:rFonts w:ascii="Wingdings" w:hAnsi="Wingdings" w:hint="default"/>
+        <w:sz w:val="20"/>
+      </w:rPr>
+    </w:lvl>
+    <w:lvl w:ilvl="4" w:tentative="1">
+      <w:start w:val="1"/>
+      <w:numFmt w:val="bullet"/>
+      <w:lvlText w:val=""/>
+      <w:lvlJc w:val="left"/>
+      <w:pPr>
+        <w:tabs>
+          <w:tab w:val="num" w:pos="3600"/>
+        </w:tabs>
+        <w:ind w:left="3600" w:hanging="360"/>
+      </w:pPr>
+      <w:rPr>
+        <w:rFonts w:ascii="Wingdings" w:hAnsi="Wingdings" w:hint="default"/>
+        <w:sz w:val="20"/>
+      </w:rPr>
+    </w:lvl>
+    <w:lvl w:ilvl="5" w:tentative="1">
+      <w:start w:val="1"/>
+      <w:numFmt w:val="bullet"/>
+      <w:lvlText w:val=""/>
+      <w:lvlJc w:val="left"/>
+      <w:pPr>
+        <w:tabs>
+          <w:tab w:val="num" w:pos="4320"/>
+        </w:tabs>
+        <w:ind w:left="4320" w:hanging="360"/>
+      </w:pPr>
+      <w:rPr>
+        <w:rFonts w:ascii="Wingdings" w:hAnsi="Wingdings" w:hint="default"/>
+        <w:sz w:val="20"/>
+      </w:rPr>
+    </w:lvl>
+    <w:lvl w:ilvl="6" w:tentative="1">
+      <w:start w:val="1"/>
+      <w:numFmt w:val="bullet"/>
+      <w:lvlText w:val=""/>
+      <w:lvlJc w:val="left"/>
+      <w:pPr>
+        <w:tabs>
+          <w:tab w:val="num" w:pos="5040"/>
+        </w:tabs>
+        <w:ind w:left="5040" w:hanging="360"/>
+      </w:pPr>
+      <w:rPr>
+        <w:rFonts w:ascii="Wingdings" w:hAnsi="Wingdings" w:hint="default"/>
+        <w:sz w:val="20"/>
+      </w:rPr>
+    </w:lvl>
+    <w:lvl w:ilvl="7" w:tentative="1">
+      <w:start w:val="1"/>
+      <w:numFmt w:val="bullet"/>
+      <w:lvlText w:val=""/>
+      <w:lvlJc w:val="left"/>
+      <w:pPr>
+        <w:tabs>
+          <w:tab w:val="num" w:pos="5760"/>
+        </w:tabs>
+        <w:ind w:left="5760" w:hanging="360"/>
+      </w:pPr>
+      <w:rPr>
+        <w:rFonts w:ascii="Wingdings" w:hAnsi="Wingdings" w:hint="default"/>
+        <w:sz w:val="20"/>
+      </w:rPr>
+    </w:lvl>
+    <w:lvl w:ilvl="8" w:tentative="1">
+      <w:start w:val="1"/>
+      <w:numFmt w:val="bullet"/>
+      <w:lvlText w:val=""/>
+      <w:lvlJc w:val="left"/>
+      <w:pPr>
+        <w:tabs>
+          <w:tab w:val="num" w:pos="6480"/>
+        </w:tabs>
+        <w:ind w:left="6480" w:hanging="360"/>
+      </w:pPr>
+      <w:rPr>
+        <w:rFonts w:ascii="Wingdings" w:hAnsi="Wingdings" w:hint="default"/>
+        <w:sz w:val="20"/>
+      </w:rPr>
+    </w:lvl>
+  </w:abstractNum>
+  <w:abstractNum w:abstractNumId="29" w15:restartNumberingAfterBreak="0">
     <w:nsid w:val="4AE16E8A"/>
     <w:multiLevelType w:val="hybridMultilevel"/>
     <w:tmpl w:val="F9389480"/>
@@ -5277,7 +6181,7 @@
       </w:rPr>
     </w:lvl>
   </w:abstractNum>
-  <w:abstractNum w:abstractNumId="24" w15:restartNumberingAfterBreak="0">
+  <w:abstractNum w:abstractNumId="30" w15:restartNumberingAfterBreak="0">
     <w:nsid w:val="4DC076AC"/>
     <w:multiLevelType w:val="multilevel"/>
     <w:tmpl w:val="0B4CD264"/>
@@ -5426,7 +6330,7 @@
       </w:rPr>
     </w:lvl>
   </w:abstractNum>
-  <w:abstractNum w:abstractNumId="25" w15:restartNumberingAfterBreak="0">
+  <w:abstractNum w:abstractNumId="31" w15:restartNumberingAfterBreak="0">
     <w:nsid w:val="4F194A81"/>
     <w:multiLevelType w:val="multilevel"/>
     <w:tmpl w:val="0986B346"/>
@@ -5575,7 +6479,156 @@
       </w:rPr>
     </w:lvl>
   </w:abstractNum>
-  <w:abstractNum w:abstractNumId="26" w15:restartNumberingAfterBreak="0">
+  <w:abstractNum w:abstractNumId="32" w15:restartNumberingAfterBreak="0">
+    <w:nsid w:val="4F2F7505"/>
+    <w:multiLevelType w:val="multilevel"/>
+    <w:tmpl w:val="446C7620"/>
+    <w:lvl w:ilvl="0">
+      <w:start w:val="1"/>
+      <w:numFmt w:val="bullet"/>
+      <w:lvlText w:val=""/>
+      <w:lvlJc w:val="left"/>
+      <w:pPr>
+        <w:tabs>
+          <w:tab w:val="num" w:pos="720"/>
+        </w:tabs>
+        <w:ind w:left="720" w:hanging="360"/>
+      </w:pPr>
+      <w:rPr>
+        <w:rFonts w:ascii="Symbol" w:hAnsi="Symbol" w:hint="default"/>
+        <w:sz w:val="20"/>
+      </w:rPr>
+    </w:lvl>
+    <w:lvl w:ilvl="1" w:tentative="1">
+      <w:start w:val="1"/>
+      <w:numFmt w:val="bullet"/>
+      <w:lvlText w:val="o"/>
+      <w:lvlJc w:val="left"/>
+      <w:pPr>
+        <w:tabs>
+          <w:tab w:val="num" w:pos="1440"/>
+        </w:tabs>
+        <w:ind w:left="1440" w:hanging="360"/>
+      </w:pPr>
+      <w:rPr>
+        <w:rFonts w:ascii="Courier New" w:hAnsi="Courier New" w:hint="default"/>
+        <w:sz w:val="20"/>
+      </w:rPr>
+    </w:lvl>
+    <w:lvl w:ilvl="2" w:tentative="1">
+      <w:start w:val="1"/>
+      <w:numFmt w:val="bullet"/>
+      <w:lvlText w:val=""/>
+      <w:lvlJc w:val="left"/>
+      <w:pPr>
+        <w:tabs>
+          <w:tab w:val="num" w:pos="2160"/>
+        </w:tabs>
+        <w:ind w:left="2160" w:hanging="360"/>
+      </w:pPr>
+      <w:rPr>
+        <w:rFonts w:ascii="Wingdings" w:hAnsi="Wingdings" w:hint="default"/>
+        <w:sz w:val="20"/>
+      </w:rPr>
+    </w:lvl>
+    <w:lvl w:ilvl="3" w:tentative="1">
+      <w:start w:val="1"/>
+      <w:numFmt w:val="bullet"/>
+      <w:lvlText w:val=""/>
+      <w:lvlJc w:val="left"/>
+      <w:pPr>
+        <w:tabs>
+          <w:tab w:val="num" w:pos="2880"/>
+        </w:tabs>
+        <w:ind w:left="2880" w:hanging="360"/>
+      </w:pPr>
+      <w:rPr>
+        <w:rFonts w:ascii="Wingdings" w:hAnsi="Wingdings" w:hint="default"/>
+        <w:sz w:val="20"/>
+      </w:rPr>
+    </w:lvl>
+    <w:lvl w:ilvl="4" w:tentative="1">
+      <w:start w:val="1"/>
+      <w:numFmt w:val="bullet"/>
+      <w:lvlText w:val=""/>
+      <w:lvlJc w:val="left"/>
+      <w:pPr>
+        <w:tabs>
+          <w:tab w:val="num" w:pos="3600"/>
+        </w:tabs>
+        <w:ind w:left="3600" w:hanging="360"/>
+      </w:pPr>
+      <w:rPr>
+        <w:rFonts w:ascii="Wingdings" w:hAnsi="Wingdings" w:hint="default"/>
+        <w:sz w:val="20"/>
+      </w:rPr>
+    </w:lvl>
+    <w:lvl w:ilvl="5" w:tentative="1">
+      <w:start w:val="1"/>
+      <w:numFmt w:val="bullet"/>
+      <w:lvlText w:val=""/>
+      <w:lvlJc w:val="left"/>
+      <w:pPr>
+        <w:tabs>
+          <w:tab w:val="num" w:pos="4320"/>
+        </w:tabs>
+        <w:ind w:left="4320" w:hanging="360"/>
+      </w:pPr>
+      <w:rPr>
+        <w:rFonts w:ascii="Wingdings" w:hAnsi="Wingdings" w:hint="default"/>
+        <w:sz w:val="20"/>
+      </w:rPr>
+    </w:lvl>
+    <w:lvl w:ilvl="6" w:tentative="1">
+      <w:start w:val="1"/>
+      <w:numFmt w:val="bullet"/>
+      <w:lvlText w:val=""/>
+      <w:lvlJc w:val="left"/>
+      <w:pPr>
+        <w:tabs>
+          <w:tab w:val="num" w:pos="5040"/>
+        </w:tabs>
+        <w:ind w:left="5040" w:hanging="360"/>
+      </w:pPr>
+      <w:rPr>
+        <w:rFonts w:ascii="Wingdings" w:hAnsi="Wingdings" w:hint="default"/>
+        <w:sz w:val="20"/>
+      </w:rPr>
+    </w:lvl>
+    <w:lvl w:ilvl="7" w:tentative="1">
+      <w:start w:val="1"/>
+      <w:numFmt w:val="bullet"/>
+      <w:lvlText w:val=""/>
+      <w:lvlJc w:val="left"/>
+      <w:pPr>
+        <w:tabs>
+          <w:tab w:val="num" w:pos="5760"/>
+        </w:tabs>
+        <w:ind w:left="5760" w:hanging="360"/>
+      </w:pPr>
+      <w:rPr>
+        <w:rFonts w:ascii="Wingdings" w:hAnsi="Wingdings" w:hint="default"/>
+        <w:sz w:val="20"/>
+      </w:rPr>
+    </w:lvl>
+    <w:lvl w:ilvl="8" w:tentative="1">
+      <w:start w:val="1"/>
+      <w:numFmt w:val="bullet"/>
+      <w:lvlText w:val=""/>
+      <w:lvlJc w:val="left"/>
+      <w:pPr>
+        <w:tabs>
+          <w:tab w:val="num" w:pos="6480"/>
+        </w:tabs>
+        <w:ind w:left="6480" w:hanging="360"/>
+      </w:pPr>
+      <w:rPr>
+        <w:rFonts w:ascii="Wingdings" w:hAnsi="Wingdings" w:hint="default"/>
+        <w:sz w:val="20"/>
+      </w:rPr>
+    </w:lvl>
+  </w:abstractNum>
+  <w:abstractNum w:abstractNumId="33" w15:restartNumberingAfterBreak="0">
     <w:nsid w:val="4F7451BD"/>
     <w:multiLevelType w:val="multilevel"/>
     <w:tmpl w:val="446C7620"/>
@@ -5724,7 +6777,7 @@
       </w:rPr>
     </w:lvl>
   </w:abstractNum>
-  <w:abstractNum w:abstractNumId="27" w15:restartNumberingAfterBreak="0">
+  <w:abstractNum w:abstractNumId="34" w15:restartNumberingAfterBreak="0">
     <w:nsid w:val="51DC1AF0"/>
     <w:multiLevelType w:val="multilevel"/>
     <w:tmpl w:val="3BAA3528"/>
@@ -5873,7 +6926,7 @@
       </w:rPr>
     </w:lvl>
   </w:abstractNum>
-  <w:abstractNum w:abstractNumId="28" w15:restartNumberingAfterBreak="0">
+  <w:abstractNum w:abstractNumId="35" w15:restartNumberingAfterBreak="0">
     <w:nsid w:val="56F07E10"/>
     <w:multiLevelType w:val="multilevel"/>
     <w:tmpl w:val="446C7620"/>
@@ -6022,7 +7075,7 @@
       </w:rPr>
     </w:lvl>
   </w:abstractNum>
-  <w:abstractNum w:abstractNumId="29" w15:restartNumberingAfterBreak="0">
+  <w:abstractNum w:abstractNumId="36" w15:restartNumberingAfterBreak="0">
     <w:nsid w:val="56FB1C28"/>
     <w:multiLevelType w:val="multilevel"/>
     <w:tmpl w:val="446C7620"/>
@@ -6171,7 +7224,156 @@
       </w:rPr>
     </w:lvl>
   </w:abstractNum>
-  <w:abstractNum w:abstractNumId="30" w15:restartNumberingAfterBreak="0">
+  <w:abstractNum w:abstractNumId="37" w15:restartNumberingAfterBreak="0">
+    <w:nsid w:val="5EC33A91"/>
+    <w:multiLevelType w:val="multilevel"/>
+    <w:tmpl w:val="446C7620"/>
+    <w:lvl w:ilvl="0">
+      <w:start w:val="1"/>
+      <w:numFmt w:val="bullet"/>
+      <w:lvlText w:val=""/>
+      <w:lvlJc w:val="left"/>
+      <w:pPr>
+        <w:tabs>
+          <w:tab w:val="num" w:pos="720"/>
+        </w:tabs>
+        <w:ind w:left="720" w:hanging="360"/>
+      </w:pPr>
+      <w:rPr>
+        <w:rFonts w:ascii="Symbol" w:hAnsi="Symbol" w:hint="default"/>
+        <w:sz w:val="20"/>
+      </w:rPr>
+    </w:lvl>
+    <w:lvl w:ilvl="1">
+      <w:start w:val="1"/>
+      <w:numFmt w:val="bullet"/>
+      <w:lvlText w:val="o"/>
+      <w:lvlJc w:val="left"/>
+      <w:pPr>
+        <w:tabs>
+          <w:tab w:val="num" w:pos="1440"/>
+        </w:tabs>
+        <w:ind w:left="1440" w:hanging="360"/>
+      </w:pPr>
+      <w:rPr>
+        <w:rFonts w:ascii="Courier New" w:hAnsi="Courier New" w:hint="default"/>
+        <w:sz w:val="20"/>
+      </w:rPr>
+    </w:lvl>
+    <w:lvl w:ilvl="2" w:tentative="1">
+      <w:start w:val="1"/>
+      <w:numFmt w:val="bullet"/>
+      <w:lvlText w:val=""/>
+      <w:lvlJc w:val="left"/>
+      <w:pPr>
+        <w:tabs>
+          <w:tab w:val="num" w:pos="2160"/>
+        </w:tabs>
+        <w:ind w:left="2160" w:hanging="360"/>
+      </w:pPr>
+      <w:rPr>
+        <w:rFonts w:ascii="Wingdings" w:hAnsi="Wingdings" w:hint="default"/>
+        <w:sz w:val="20"/>
+      </w:rPr>
+    </w:lvl>
+    <w:lvl w:ilvl="3" w:tentative="1">
+      <w:start w:val="1"/>
+      <w:numFmt w:val="bullet"/>
+      <w:lvlText w:val=""/>
+      <w:lvlJc w:val="left"/>
+      <w:pPr>
+        <w:tabs>
+          <w:tab w:val="num" w:pos="2880"/>
+        </w:tabs>
+        <w:ind w:left="2880" w:hanging="360"/>
+      </w:pPr>
+      <w:rPr>
+        <w:rFonts w:ascii="Wingdings" w:hAnsi="Wingdings" w:hint="default"/>
+        <w:sz w:val="20"/>
+      </w:rPr>
+    </w:lvl>
+    <w:lvl w:ilvl="4" w:tentative="1">
+      <w:start w:val="1"/>
+      <w:numFmt w:val="bullet"/>
+      <w:lvlText w:val=""/>
+      <w:lvlJc w:val="left"/>
+      <w:pPr>
+        <w:tabs>
+          <w:tab w:val="num" w:pos="3600"/>
+        </w:tabs>
+        <w:ind w:left="3600" w:hanging="360"/>
+      </w:pPr>
+      <w:rPr>
+        <w:rFonts w:ascii="Wingdings" w:hAnsi="Wingdings" w:hint="default"/>
+        <w:sz w:val="20"/>
+      </w:rPr>
+    </w:lvl>
+    <w:lvl w:ilvl="5" w:tentative="1">
+      <w:start w:val="1"/>
+      <w:numFmt w:val="bullet"/>
+      <w:lvlText w:val=""/>
+      <w:lvlJc w:val="left"/>
+      <w:pPr>
+        <w:tabs>
+          <w:tab w:val="num" w:pos="4320"/>
+        </w:tabs>
+        <w:ind w:left="4320" w:hanging="360"/>
+      </w:pPr>
+      <w:rPr>
+        <w:rFonts w:ascii="Wingdings" w:hAnsi="Wingdings" w:hint="default"/>
+        <w:sz w:val="20"/>
+      </w:rPr>
+    </w:lvl>
+    <w:lvl w:ilvl="6" w:tentative="1">
+      <w:start w:val="1"/>
+      <w:numFmt w:val="bullet"/>
+      <w:lvlText w:val=""/>
+      <w:lvlJc w:val="left"/>
+      <w:pPr>
+        <w:tabs>
+          <w:tab w:val="num" w:pos="5040"/>
+        </w:tabs>
+        <w:ind w:left="5040" w:hanging="360"/>
+      </w:pPr>
+      <w:rPr>
+        <w:rFonts w:ascii="Wingdings" w:hAnsi="Wingdings" w:hint="default"/>
+        <w:sz w:val="20"/>
+      </w:rPr>
+    </w:lvl>
+    <w:lvl w:ilvl="7" w:tentative="1">
+      <w:start w:val="1"/>
+      <w:numFmt w:val="bullet"/>
+      <w:lvlText w:val=""/>
+      <w:lvlJc w:val="left"/>
+      <w:pPr>
+        <w:tabs>
+          <w:tab w:val="num" w:pos="5760"/>
+        </w:tabs>
+        <w:ind w:left="5760" w:hanging="360"/>
+      </w:pPr>
+      <w:rPr>
+        <w:rFonts w:ascii="Wingdings" w:hAnsi="Wingdings" w:hint="default"/>
+        <w:sz w:val="20"/>
+      </w:rPr>
+    </w:lvl>
+    <w:lvl w:ilvl="8" w:tentative="1">
+      <w:start w:val="1"/>
+      <w:numFmt w:val="bullet"/>
+      <w:lvlText w:val=""/>
+      <w:lvlJc w:val="left"/>
+      <w:pPr>
+        <w:tabs>
+          <w:tab w:val="num" w:pos="6480"/>
+        </w:tabs>
+        <w:ind w:left="6480" w:hanging="360"/>
+      </w:pPr>
+      <w:rPr>
+        <w:rFonts w:ascii="Wingdings" w:hAnsi="Wingdings" w:hint="default"/>
+        <w:sz w:val="20"/>
+      </w:rPr>
+    </w:lvl>
+  </w:abstractNum>
+  <w:abstractNum w:abstractNumId="38" w15:restartNumberingAfterBreak="0">
     <w:nsid w:val="5F284336"/>
     <w:multiLevelType w:val="multilevel"/>
     <w:tmpl w:val="446C7620"/>
@@ -6320,7 +7522,7 @@
       </w:rPr>
     </w:lvl>
   </w:abstractNum>
-  <w:abstractNum w:abstractNumId="31" w15:restartNumberingAfterBreak="0">
+  <w:abstractNum w:abstractNumId="39" w15:restartNumberingAfterBreak="0">
     <w:nsid w:val="642237B6"/>
     <w:multiLevelType w:val="multilevel"/>
     <w:tmpl w:val="446C7620"/>
@@ -6469,7 +7671,7 @@
       </w:rPr>
     </w:lvl>
   </w:abstractNum>
-  <w:abstractNum w:abstractNumId="32" w15:restartNumberingAfterBreak="0">
+  <w:abstractNum w:abstractNumId="40" w15:restartNumberingAfterBreak="0">
     <w:nsid w:val="68EF55D7"/>
     <w:multiLevelType w:val="hybridMultilevel"/>
     <w:tmpl w:val="9C38831E"/>
@@ -6582,7 +7784,7 @@
       </w:rPr>
     </w:lvl>
   </w:abstractNum>
-  <w:abstractNum w:abstractNumId="33" w15:restartNumberingAfterBreak="0">
+  <w:abstractNum w:abstractNumId="41" w15:restartNumberingAfterBreak="0">
     <w:nsid w:val="69814803"/>
     <w:multiLevelType w:val="hybridMultilevel"/>
     <w:tmpl w:val="A26ED11A"/>
@@ -6695,7 +7897,7 @@
       </w:rPr>
     </w:lvl>
   </w:abstractNum>
-  <w:abstractNum w:abstractNumId="34" w15:restartNumberingAfterBreak="0">
+  <w:abstractNum w:abstractNumId="42" w15:restartNumberingAfterBreak="0">
     <w:nsid w:val="6CE258B2"/>
     <w:multiLevelType w:val="multilevel"/>
     <w:tmpl w:val="446C7620"/>
@@ -6844,7 +8046,7 @@
       </w:rPr>
     </w:lvl>
   </w:abstractNum>
-  <w:abstractNum w:abstractNumId="35" w15:restartNumberingAfterBreak="0">
+  <w:abstractNum w:abstractNumId="43" w15:restartNumberingAfterBreak="0">
     <w:nsid w:val="6D2334C3"/>
     <w:multiLevelType w:val="multilevel"/>
     <w:tmpl w:val="6F28BE20"/>
@@ -6993,7 +8195,7 @@
       </w:rPr>
     </w:lvl>
   </w:abstractNum>
-  <w:abstractNum w:abstractNumId="36" w15:restartNumberingAfterBreak="0">
+  <w:abstractNum w:abstractNumId="44" w15:restartNumberingAfterBreak="0">
     <w:nsid w:val="70472247"/>
     <w:multiLevelType w:val="multilevel"/>
     <w:tmpl w:val="446C7620"/>
@@ -7142,7 +8344,7 @@
       </w:rPr>
     </w:lvl>
   </w:abstractNum>
-  <w:abstractNum w:abstractNumId="37" w15:restartNumberingAfterBreak="0">
+  <w:abstractNum w:abstractNumId="45" w15:restartNumberingAfterBreak="0">
     <w:nsid w:val="704B32AC"/>
     <w:multiLevelType w:val="hybridMultilevel"/>
     <w:tmpl w:val="4890247A"/>
@@ -7255,7 +8457,7 @@
       </w:rPr>
     </w:lvl>
   </w:abstractNum>
-  <w:abstractNum w:abstractNumId="38" w15:restartNumberingAfterBreak="0">
+  <w:abstractNum w:abstractNumId="46" w15:restartNumberingAfterBreak="0">
     <w:nsid w:val="712A1680"/>
     <w:multiLevelType w:val="multilevel"/>
     <w:tmpl w:val="446C7620"/>
@@ -7404,7 +8606,7 @@
       </w:rPr>
     </w:lvl>
   </w:abstractNum>
-  <w:abstractNum w:abstractNumId="39" w15:restartNumberingAfterBreak="0">
+  <w:abstractNum w:abstractNumId="47" w15:restartNumberingAfterBreak="0">
     <w:nsid w:val="75686D84"/>
     <w:multiLevelType w:val="multilevel"/>
     <w:tmpl w:val="40090021"/>
@@ -7517,7 +8719,156 @@
       </w:rPr>
     </w:lvl>
   </w:abstractNum>
-  <w:abstractNum w:abstractNumId="40" w15:restartNumberingAfterBreak="0">
+  <w:abstractNum w:abstractNumId="48" w15:restartNumberingAfterBreak="0">
+    <w:nsid w:val="75F87E76"/>
+    <w:multiLevelType w:val="multilevel"/>
+    <w:tmpl w:val="446C7620"/>
+    <w:lvl w:ilvl="0">
+      <w:start w:val="1"/>
+      <w:numFmt w:val="bullet"/>
+      <w:lvlText w:val=""/>
+      <w:lvlJc w:val="left"/>
+      <w:pPr>
+        <w:tabs>
+          <w:tab w:val="num" w:pos="720"/>
+        </w:tabs>
+        <w:ind w:left="720" w:hanging="360"/>
+      </w:pPr>
+      <w:rPr>
+        <w:rFonts w:ascii="Symbol" w:hAnsi="Symbol" w:hint="default"/>
+        <w:sz w:val="20"/>
+      </w:rPr>
+    </w:lvl>
+    <w:lvl w:ilvl="1" w:tentative="1">
+      <w:start w:val="1"/>
+      <w:numFmt w:val="bullet"/>
+      <w:lvlText w:val="o"/>
+      <w:lvlJc w:val="left"/>
+      <w:pPr>
+        <w:tabs>
+          <w:tab w:val="num" w:pos="1440"/>
+        </w:tabs>
+        <w:ind w:left="1440" w:hanging="360"/>
+      </w:pPr>
+      <w:rPr>
+        <w:rFonts w:ascii="Courier New" w:hAnsi="Courier New" w:hint="default"/>
+        <w:sz w:val="20"/>
+      </w:rPr>
+    </w:lvl>
+    <w:lvl w:ilvl="2" w:tentative="1">
+      <w:start w:val="1"/>
+      <w:numFmt w:val="bullet"/>
+      <w:lvlText w:val=""/>
+      <w:lvlJc w:val="left"/>
+      <w:pPr>
+        <w:tabs>
+          <w:tab w:val="num" w:pos="2160"/>
+        </w:tabs>
+        <w:ind w:left="2160" w:hanging="360"/>
+      </w:pPr>
+      <w:rPr>
+        <w:rFonts w:ascii="Wingdings" w:hAnsi="Wingdings" w:hint="default"/>
+        <w:sz w:val="20"/>
+      </w:rPr>
+    </w:lvl>
+    <w:lvl w:ilvl="3" w:tentative="1">
+      <w:start w:val="1"/>
+      <w:numFmt w:val="bullet"/>
+      <w:lvlText w:val=""/>
+      <w:lvlJc w:val="left"/>
+      <w:pPr>
+        <w:tabs>
+          <w:tab w:val="num" w:pos="2880"/>
+        </w:tabs>
+        <w:ind w:left="2880" w:hanging="360"/>
+      </w:pPr>
+      <w:rPr>
+        <w:rFonts w:ascii="Wingdings" w:hAnsi="Wingdings" w:hint="default"/>
+        <w:sz w:val="20"/>
+      </w:rPr>
+    </w:lvl>
+    <w:lvl w:ilvl="4" w:tentative="1">
+      <w:start w:val="1"/>
+      <w:numFmt w:val="bullet"/>
+      <w:lvlText w:val=""/>
+      <w:lvlJc w:val="left"/>
+      <w:pPr>
+        <w:tabs>
+          <w:tab w:val="num" w:pos="3600"/>
+        </w:tabs>
+        <w:ind w:left="3600" w:hanging="360"/>
+      </w:pPr>
+      <w:rPr>
+        <w:rFonts w:ascii="Wingdings" w:hAnsi="Wingdings" w:hint="default"/>
+        <w:sz w:val="20"/>
+      </w:rPr>
+    </w:lvl>
+    <w:lvl w:ilvl="5" w:tentative="1">
+      <w:start w:val="1"/>
+      <w:numFmt w:val="bullet"/>
+      <w:lvlText w:val=""/>
+      <w:lvlJc w:val="left"/>
+      <w:pPr>
+        <w:tabs>
+          <w:tab w:val="num" w:pos="4320"/>
+        </w:tabs>
+        <w:ind w:left="4320" w:hanging="360"/>
+      </w:pPr>
+      <w:rPr>
+        <w:rFonts w:ascii="Wingdings" w:hAnsi="Wingdings" w:hint="default"/>
+        <w:sz w:val="20"/>
+      </w:rPr>
+    </w:lvl>
+    <w:lvl w:ilvl="6" w:tentative="1">
+      <w:start w:val="1"/>
+      <w:numFmt w:val="bullet"/>
+      <w:lvlText w:val=""/>
+      <w:lvlJc w:val="left"/>
+      <w:pPr>
+        <w:tabs>
+          <w:tab w:val="num" w:pos="5040"/>
+        </w:tabs>
+        <w:ind w:left="5040" w:hanging="360"/>
+      </w:pPr>
+      <w:rPr>
+        <w:rFonts w:ascii="Wingdings" w:hAnsi="Wingdings" w:hint="default"/>
+        <w:sz w:val="20"/>
+      </w:rPr>
+    </w:lvl>
+    <w:lvl w:ilvl="7" w:tentative="1">
+      <w:start w:val="1"/>
+      <w:numFmt w:val="bullet"/>
+      <w:lvlText w:val=""/>
+      <w:lvlJc w:val="left"/>
+      <w:pPr>
+        <w:tabs>
+          <w:tab w:val="num" w:pos="5760"/>
+        </w:tabs>
+        <w:ind w:left="5760" w:hanging="360"/>
+      </w:pPr>
+      <w:rPr>
+        <w:rFonts w:ascii="Wingdings" w:hAnsi="Wingdings" w:hint="default"/>
+        <w:sz w:val="20"/>
+      </w:rPr>
+    </w:lvl>
+    <w:lvl w:ilvl="8" w:tentative="1">
+      <w:start w:val="1"/>
+      <w:numFmt w:val="bullet"/>
+      <w:lvlText w:val=""/>
+      <w:lvlJc w:val="left"/>
+      <w:pPr>
+        <w:tabs>
+          <w:tab w:val="num" w:pos="6480"/>
+        </w:tabs>
+        <w:ind w:left="6480" w:hanging="360"/>
+      </w:pPr>
+      <w:rPr>
+        <w:rFonts w:ascii="Wingdings" w:hAnsi="Wingdings" w:hint="default"/>
+        <w:sz w:val="20"/>
+      </w:rPr>
+    </w:lvl>
+  </w:abstractNum>
+  <w:abstractNum w:abstractNumId="49" w15:restartNumberingAfterBreak="0">
     <w:nsid w:val="768237C0"/>
     <w:multiLevelType w:val="multilevel"/>
     <w:tmpl w:val="446C7620"/>
@@ -7666,128 +9017,307 @@
       </w:rPr>
     </w:lvl>
   </w:abstractNum>
+  <w:abstractNum w:abstractNumId="50" w15:restartNumberingAfterBreak="0">
+    <w:nsid w:val="7BC76255"/>
+    <w:multiLevelType w:val="multilevel"/>
+    <w:tmpl w:val="446C7620"/>
+    <w:lvl w:ilvl="0">
+      <w:start w:val="1"/>
+      <w:numFmt w:val="bullet"/>
+      <w:lvlText w:val=""/>
+      <w:lvlJc w:val="left"/>
+      <w:pPr>
+        <w:tabs>
+          <w:tab w:val="num" w:pos="720"/>
+        </w:tabs>
+        <w:ind w:left="720" w:hanging="360"/>
+      </w:pPr>
+      <w:rPr>
+        <w:rFonts w:ascii="Symbol" w:hAnsi="Symbol" w:hint="default"/>
+        <w:sz w:val="20"/>
+      </w:rPr>
+    </w:lvl>
+    <w:lvl w:ilvl="1" w:tentative="1">
+      <w:start w:val="1"/>
+      <w:numFmt w:val="bullet"/>
+      <w:lvlText w:val="o"/>
+      <w:lvlJc w:val="left"/>
+      <w:pPr>
+        <w:tabs>
+          <w:tab w:val="num" w:pos="1440"/>
+        </w:tabs>
+        <w:ind w:left="1440" w:hanging="360"/>
+      </w:pPr>
+      <w:rPr>
+        <w:rFonts w:ascii="Courier New" w:hAnsi="Courier New" w:hint="default"/>
+        <w:sz w:val="20"/>
+      </w:rPr>
+    </w:lvl>
+    <w:lvl w:ilvl="2" w:tentative="1">
+      <w:start w:val="1"/>
+      <w:numFmt w:val="bullet"/>
+      <w:lvlText w:val=""/>
+      <w:lvlJc w:val="left"/>
+      <w:pPr>
+        <w:tabs>
+          <w:tab w:val="num" w:pos="2160"/>
+        </w:tabs>
+        <w:ind w:left="2160" w:hanging="360"/>
+      </w:pPr>
+      <w:rPr>
+        <w:rFonts w:ascii="Wingdings" w:hAnsi="Wingdings" w:hint="default"/>
+        <w:sz w:val="20"/>
+      </w:rPr>
+    </w:lvl>
+    <w:lvl w:ilvl="3" w:tentative="1">
+      <w:start w:val="1"/>
+      <w:numFmt w:val="bullet"/>
+      <w:lvlText w:val=""/>
+      <w:lvlJc w:val="left"/>
+      <w:pPr>
+        <w:tabs>
+          <w:tab w:val="num" w:pos="2880"/>
+        </w:tabs>
+        <w:ind w:left="2880" w:hanging="360"/>
+      </w:pPr>
+      <w:rPr>
+        <w:rFonts w:ascii="Wingdings" w:hAnsi="Wingdings" w:hint="default"/>
+        <w:sz w:val="20"/>
+      </w:rPr>
+    </w:lvl>
+    <w:lvl w:ilvl="4" w:tentative="1">
+      <w:start w:val="1"/>
+      <w:numFmt w:val="bullet"/>
+      <w:lvlText w:val=""/>
+      <w:lvlJc w:val="left"/>
+      <w:pPr>
+        <w:tabs>
+          <w:tab w:val="num" w:pos="3600"/>
+        </w:tabs>
+        <w:ind w:left="3600" w:hanging="360"/>
+      </w:pPr>
+      <w:rPr>
+        <w:rFonts w:ascii="Wingdings" w:hAnsi="Wingdings" w:hint="default"/>
+        <w:sz w:val="20"/>
+      </w:rPr>
+    </w:lvl>
+    <w:lvl w:ilvl="5" w:tentative="1">
+      <w:start w:val="1"/>
+      <w:numFmt w:val="bullet"/>
+      <w:lvlText w:val=""/>
+      <w:lvlJc w:val="left"/>
+      <w:pPr>
+        <w:tabs>
+          <w:tab w:val="num" w:pos="4320"/>
+        </w:tabs>
+        <w:ind w:left="4320" w:hanging="360"/>
+      </w:pPr>
+      <w:rPr>
+        <w:rFonts w:ascii="Wingdings" w:hAnsi="Wingdings" w:hint="default"/>
+        <w:sz w:val="20"/>
+      </w:rPr>
+    </w:lvl>
+    <w:lvl w:ilvl="6" w:tentative="1">
+      <w:start w:val="1"/>
+      <w:numFmt w:val="bullet"/>
+      <w:lvlText w:val=""/>
+      <w:lvlJc w:val="left"/>
+      <w:pPr>
+        <w:tabs>
+          <w:tab w:val="num" w:pos="5040"/>
+        </w:tabs>
+        <w:ind w:left="5040" w:hanging="360"/>
+      </w:pPr>
+      <w:rPr>
+        <w:rFonts w:ascii="Wingdings" w:hAnsi="Wingdings" w:hint="default"/>
+        <w:sz w:val="20"/>
+      </w:rPr>
+    </w:lvl>
+    <w:lvl w:ilvl="7" w:tentative="1">
+      <w:start w:val="1"/>
+      <w:numFmt w:val="bullet"/>
+      <w:lvlText w:val=""/>
+      <w:lvlJc w:val="left"/>
+      <w:pPr>
+        <w:tabs>
+          <w:tab w:val="num" w:pos="5760"/>
+        </w:tabs>
+        <w:ind w:left="5760" w:hanging="360"/>
+      </w:pPr>
+      <w:rPr>
+        <w:rFonts w:ascii="Wingdings" w:hAnsi="Wingdings" w:hint="default"/>
+        <w:sz w:val="20"/>
+      </w:rPr>
+    </w:lvl>
+    <w:lvl w:ilvl="8" w:tentative="1">
+      <w:start w:val="1"/>
+      <w:numFmt w:val="bullet"/>
+      <w:lvlText w:val=""/>
+      <w:lvlJc w:val="left"/>
+      <w:pPr>
+        <w:tabs>
+          <w:tab w:val="num" w:pos="6480"/>
+        </w:tabs>
+        <w:ind w:left="6480" w:hanging="360"/>
+      </w:pPr>
+      <w:rPr>
+        <w:rFonts w:ascii="Wingdings" w:hAnsi="Wingdings" w:hint="default"/>
+        <w:sz w:val="20"/>
+      </w:rPr>
+    </w:lvl>
+  </w:abstractNum>
   <w:num w:numId="1" w16cid:durableId="117263875">
+    <w:abstractNumId w:val="19"/>
+  </w:num>
+  <w:num w:numId="2" w16cid:durableId="1904246185">
+    <w:abstractNumId w:val="49"/>
+  </w:num>
+  <w:num w:numId="3" w16cid:durableId="556354362">
+    <w:abstractNumId w:val="20"/>
+  </w:num>
+  <w:num w:numId="4" w16cid:durableId="1621262215">
+    <w:abstractNumId w:val="22"/>
+  </w:num>
+  <w:num w:numId="5" w16cid:durableId="850989444">
     <w:abstractNumId w:val="15"/>
   </w:num>
-  <w:num w:numId="2" w16cid:durableId="1904246185">
-    <w:abstractNumId w:val="40"/>
+  <w:num w:numId="6" w16cid:durableId="146476390">
+    <w:abstractNumId w:val="11"/>
   </w:num>
-  <w:num w:numId="3" w16cid:durableId="556354362">
-    <w:abstractNumId w:val="16"/>
+  <w:num w:numId="7" w16cid:durableId="1267152220">
+    <w:abstractNumId w:val="23"/>
   </w:num>
-  <w:num w:numId="4" w16cid:durableId="1621262215">
-    <w:abstractNumId w:val="18"/>
-  </w:num>
-  <w:num w:numId="5" w16cid:durableId="850989444">
+  <w:num w:numId="8" w16cid:durableId="119690713">
     <w:abstractNumId w:val="12"/>
   </w:num>
-  <w:num w:numId="6" w16cid:durableId="146476390">
-    <w:abstractNumId w:val="8"/>
-  </w:num>
-  <w:num w:numId="7" w16cid:durableId="1267152220">
-    <w:abstractNumId w:val="19"/>
-  </w:num>
-  <w:num w:numId="8" w16cid:durableId="119690713">
-    <w:abstractNumId w:val="9"/>
-  </w:num>
   <w:num w:numId="9" w16cid:durableId="1888183201">
-    <w:abstractNumId w:val="31"/>
+    <w:abstractNumId w:val="39"/>
   </w:num>
   <w:num w:numId="10" w16cid:durableId="572355277">
     <w:abstractNumId w:val="0"/>
   </w:num>
   <w:num w:numId="11" w16cid:durableId="635182122">
+    <w:abstractNumId w:val="16"/>
+  </w:num>
+  <w:num w:numId="12" w16cid:durableId="507787996">
+    <w:abstractNumId w:val="35"/>
+  </w:num>
+  <w:num w:numId="13" w16cid:durableId="321079489">
+    <w:abstractNumId w:val="33"/>
+  </w:num>
+  <w:num w:numId="14" w16cid:durableId="242567162">
+    <w:abstractNumId w:val="3"/>
+  </w:num>
+  <w:num w:numId="15" w16cid:durableId="208498291">
+    <w:abstractNumId w:val="45"/>
+  </w:num>
+  <w:num w:numId="16" w16cid:durableId="502549067">
+    <w:abstractNumId w:val="40"/>
+  </w:num>
+  <w:num w:numId="17" w16cid:durableId="1220046409">
+    <w:abstractNumId w:val="27"/>
+  </w:num>
+  <w:num w:numId="18" w16cid:durableId="1901406166">
+    <w:abstractNumId w:val="2"/>
+  </w:num>
+  <w:num w:numId="19" w16cid:durableId="692338998">
+    <w:abstractNumId w:val="41"/>
+  </w:num>
+  <w:num w:numId="20" w16cid:durableId="1937781588">
+    <w:abstractNumId w:val="6"/>
+  </w:num>
+  <w:num w:numId="21" w16cid:durableId="323557473">
+    <w:abstractNumId w:val="31"/>
+  </w:num>
+  <w:num w:numId="22" w16cid:durableId="770703500">
+    <w:abstractNumId w:val="7"/>
+  </w:num>
+  <w:num w:numId="23" w16cid:durableId="2122067362">
+    <w:abstractNumId w:val="30"/>
+  </w:num>
+  <w:num w:numId="24" w16cid:durableId="1052122964">
+    <w:abstractNumId w:val="8"/>
+  </w:num>
+  <w:num w:numId="25" w16cid:durableId="1559437260">
+    <w:abstractNumId w:val="34"/>
+  </w:num>
+  <w:num w:numId="26" w16cid:durableId="1732003575">
+    <w:abstractNumId w:val="14"/>
+  </w:num>
+  <w:num w:numId="27" w16cid:durableId="564411175">
+    <w:abstractNumId w:val="4"/>
+  </w:num>
+  <w:num w:numId="28" w16cid:durableId="861557542">
+    <w:abstractNumId w:val="18"/>
+  </w:num>
+  <w:num w:numId="29" w16cid:durableId="468480794">
+    <w:abstractNumId w:val="44"/>
+  </w:num>
+  <w:num w:numId="30" w16cid:durableId="1609896311">
+    <w:abstractNumId w:val="26"/>
+  </w:num>
+  <w:num w:numId="31" w16cid:durableId="1113204936">
+    <w:abstractNumId w:val="21"/>
+  </w:num>
+  <w:num w:numId="32" w16cid:durableId="426971772">
+    <w:abstractNumId w:val="36"/>
+  </w:num>
+  <w:num w:numId="33" w16cid:durableId="2039155068">
+    <w:abstractNumId w:val="9"/>
+  </w:num>
+  <w:num w:numId="34" w16cid:durableId="1416510592">
+    <w:abstractNumId w:val="29"/>
+  </w:num>
+  <w:num w:numId="35" w16cid:durableId="495072949">
+    <w:abstractNumId w:val="47"/>
+  </w:num>
+  <w:num w:numId="36" w16cid:durableId="83890586">
+    <w:abstractNumId w:val="46"/>
+  </w:num>
+  <w:num w:numId="37" w16cid:durableId="1247765246">
+    <w:abstractNumId w:val="42"/>
+  </w:num>
+  <w:num w:numId="38" w16cid:durableId="170606177">
+    <w:abstractNumId w:val="38"/>
+  </w:num>
+  <w:num w:numId="39" w16cid:durableId="889264156">
     <w:abstractNumId w:val="13"/>
   </w:num>
-  <w:num w:numId="12" w16cid:durableId="507787996">
+  <w:num w:numId="40" w16cid:durableId="1604681387">
+    <w:abstractNumId w:val="43"/>
+  </w:num>
+  <w:num w:numId="41" w16cid:durableId="1587617528">
+    <w:abstractNumId w:val="25"/>
+  </w:num>
+  <w:num w:numId="42" w16cid:durableId="912738898">
+    <w:abstractNumId w:val="37"/>
+  </w:num>
+  <w:num w:numId="43" w16cid:durableId="1637374132">
     <w:abstractNumId w:val="28"/>
   </w:num>
-  <w:num w:numId="13" w16cid:durableId="321079489">
-    <w:abstractNumId w:val="26"/>
+  <w:num w:numId="44" w16cid:durableId="1591507396">
+    <w:abstractNumId w:val="10"/>
   </w:num>
-  <w:num w:numId="14" w16cid:durableId="242567162">
-    <w:abstractNumId w:val="2"/>
+  <w:num w:numId="45" w16cid:durableId="196046770">
+    <w:abstractNumId w:val="24"/>
   </w:num>
-  <w:num w:numId="15" w16cid:durableId="208498291">
-    <w:abstractNumId w:val="37"/>
+  <w:num w:numId="46" w16cid:durableId="1785492283">
+    <w:abstractNumId w:val="48"/>
   </w:num>
-  <w:num w:numId="16" w16cid:durableId="502549067">
+  <w:num w:numId="47" w16cid:durableId="1142691782">
+    <w:abstractNumId w:val="17"/>
+  </w:num>
+  <w:num w:numId="48" w16cid:durableId="1439642705">
     <w:abstractNumId w:val="32"/>
   </w:num>
-  <w:num w:numId="17" w16cid:durableId="1220046409">
-    <w:abstractNumId w:val="22"/>
-  </w:num>
-  <w:num w:numId="18" w16cid:durableId="1901406166">
-    <w:abstractNumId w:val="1"/>
-  </w:num>
-  <w:num w:numId="19" w16cid:durableId="692338998">
-    <w:abstractNumId w:val="33"/>
-  </w:num>
-  <w:num w:numId="20" w16cid:durableId="1937781588">
-    <w:abstractNumId w:val="4"/>
-  </w:num>
-  <w:num w:numId="21" w16cid:durableId="323557473">
-    <w:abstractNumId w:val="25"/>
-  </w:num>
-  <w:num w:numId="22" w16cid:durableId="770703500">
+  <w:num w:numId="49" w16cid:durableId="2139060178">
     <w:abstractNumId w:val="5"/>
   </w:num>
-  <w:num w:numId="23" w16cid:durableId="2122067362">
-    <w:abstractNumId w:val="24"/>
+  <w:num w:numId="50" w16cid:durableId="1840459141">
+    <w:abstractNumId w:val="50"/>
   </w:num>
-  <w:num w:numId="24" w16cid:durableId="1052122964">
-    <w:abstractNumId w:val="6"/>
-  </w:num>
-  <w:num w:numId="25" w16cid:durableId="1559437260">
-    <w:abstractNumId w:val="27"/>
-  </w:num>
-  <w:num w:numId="26" w16cid:durableId="1732003575">
-    <w:abstractNumId w:val="11"/>
-  </w:num>
-  <w:num w:numId="27" w16cid:durableId="564411175">
-    <w:abstractNumId w:val="3"/>
-  </w:num>
-  <w:num w:numId="28" w16cid:durableId="861557542">
-    <w:abstractNumId w:val="14"/>
-  </w:num>
-  <w:num w:numId="29" w16cid:durableId="468480794">
-    <w:abstractNumId w:val="36"/>
-  </w:num>
-  <w:num w:numId="30" w16cid:durableId="1609896311">
-    <w:abstractNumId w:val="21"/>
-  </w:num>
-  <w:num w:numId="31" w16cid:durableId="1113204936">
-    <w:abstractNumId w:val="17"/>
-  </w:num>
-  <w:num w:numId="32" w16cid:durableId="426971772">
-    <w:abstractNumId w:val="29"/>
-  </w:num>
-  <w:num w:numId="33" w16cid:durableId="2039155068">
-    <w:abstractNumId w:val="7"/>
-  </w:num>
-  <w:num w:numId="34" w16cid:durableId="1416510592">
-    <w:abstractNumId w:val="23"/>
-  </w:num>
-  <w:num w:numId="35" w16cid:durableId="495072949">
-    <w:abstractNumId w:val="39"/>
-  </w:num>
-  <w:num w:numId="36" w16cid:durableId="83890586">
-    <w:abstractNumId w:val="38"/>
-  </w:num>
-  <w:num w:numId="37" w16cid:durableId="1247765246">
-    <w:abstractNumId w:val="34"/>
-  </w:num>
-  <w:num w:numId="38" w16cid:durableId="170606177">
-    <w:abstractNumId w:val="30"/>
-  </w:num>
-  <w:num w:numId="39" w16cid:durableId="889264156">
-    <w:abstractNumId w:val="10"/>
-  </w:num>
-  <w:num w:numId="40" w16cid:durableId="1604681387">
-    <w:abstractNumId w:val="35"/>
-  </w:num>
-  <w:num w:numId="41" w16cid:durableId="1587617528">
-    <w:abstractNumId w:val="20"/>
+  <w:num w:numId="51" w16cid:durableId="2040348178">
+    <w:abstractNumId w:val="1"/>
   </w:num>
 </w:numbering>
 </file>
@@ -8401,7 +9931,6 @@
   <w:style w:type="character" w:default="1" w:styleId="DefaultParagraphFont">
     <w:name w:val="Default Paragraph Font"/>
     <w:uiPriority w:val="1"/>
-    <w:semiHidden/>
     <w:unhideWhenUsed/>
   </w:style>
   <w:style w:type="table" w:default="1" w:styleId="TableNormal">

</xml_diff>